<commit_message>
Import previous meeting minutes to the word document
</commit_message>
<xml_diff>
--- a/meeting-minutes.docx
+++ b/meeting-minutes.docx
@@ -1,6 +1,6 @@
 
 <file path=word/document.xml><?xml version="1.0" encoding="utf-8"?>
-<w:document xmlns:wpc="http://schemas.microsoft.com/office/word/2010/wordprocessingCanvas" xmlns:cx="http://schemas.microsoft.com/office/drawing/2014/chartex" xmlns:cx1="http://schemas.microsoft.com/office/drawing/2015/9/8/chartex" xmlns:cx2="http://schemas.microsoft.com/office/drawing/2015/10/21/chartex" xmlns:cx3="http://schemas.microsoft.com/office/drawing/2016/5/9/chartex" xmlns:cx4="http://schemas.microsoft.com/office/drawing/2016/5/10/chartex" xmlns:cx5="http://schemas.microsoft.com/office/drawing/2016/5/11/chartex" xmlns:cx6="http://schemas.microsoft.com/office/drawing/2016/5/12/chartex" xmlns:cx7="http://schemas.microsoft.com/office/drawing/2016/5/13/chartex" xmlns:cx8="http://schemas.microsoft.com/office/drawing/2016/5/14/chartex" xmlns:mc="http://schemas.openxmlformats.org/markup-compatibility/2006" xmlns:aink="http://schemas.microsoft.com/office/drawing/2016/ink" xmlns:am3d="http://schemas.microsoft.com/office/drawing/2017/model3d" xmlns:o="urn:schemas-microsoft-com:office:office" xmlns:r="http://schemas.openxmlformats.org/officeDocument/2006/relationships" xmlns:m="http://schemas.openxmlformats.org/officeDocument/2006/math" xmlns:v="urn:schemas-microsoft-com:vml" xmlns:wp14="http://schemas.microsoft.com/office/word/2010/wordprocessingDrawing" xmlns:wp="http://schemas.openxmlformats.org/drawingml/2006/wordprocessingDrawing" xmlns:w10="urn:schemas-microsoft-com:office:word" xmlns:w="http://schemas.openxmlformats.org/wordprocessingml/2006/main" xmlns:w14="http://schemas.microsoft.com/office/word/2010/wordml" xmlns:w15="http://schemas.microsoft.com/office/word/2012/wordml" xmlns:w16cid="http://schemas.microsoft.com/office/word/2016/wordml/cid" xmlns:w16se="http://schemas.microsoft.com/office/word/2015/wordml/symex" xmlns:wpg="http://schemas.microsoft.com/office/word/2010/wordprocessingGroup" xmlns:wpi="http://schemas.microsoft.com/office/word/2010/wordprocessingInk" xmlns:wne="http://schemas.microsoft.com/office/word/2006/wordml" xmlns:wps="http://schemas.microsoft.com/office/word/2010/wordprocessingShape" mc:Ignorable="w14 w15 w16se w16cid wp14">
+<w:document xmlns:wpc="http://schemas.microsoft.com/office/word/2010/wordprocessingCanvas" xmlns:cx="http://schemas.microsoft.com/office/drawing/2014/chartex" xmlns:cx1="http://schemas.microsoft.com/office/drawing/2015/9/8/chartex" xmlns:cx2="http://schemas.microsoft.com/office/drawing/2015/10/21/chartex" xmlns:cx3="http://schemas.microsoft.com/office/drawing/2016/5/9/chartex" xmlns:cx4="http://schemas.microsoft.com/office/drawing/2016/5/10/chartex" xmlns:cx5="http://schemas.microsoft.com/office/drawing/2016/5/11/chartex" xmlns:cx6="http://schemas.microsoft.com/office/drawing/2016/5/12/chartex" xmlns:cx7="http://schemas.microsoft.com/office/drawing/2016/5/13/chartex" xmlns:cx8="http://schemas.microsoft.com/office/drawing/2016/5/14/chartex" xmlns:mc="http://schemas.openxmlformats.org/markup-compatibility/2006" xmlns:aink="http://schemas.microsoft.com/office/drawing/2016/ink" xmlns:am3d="http://schemas.microsoft.com/office/drawing/2017/model3d" xmlns:o="urn:schemas-microsoft-com:office:office" xmlns:oel="http://schemas.microsoft.com/office/2019/extlst" xmlns:r="http://schemas.openxmlformats.org/officeDocument/2006/relationships" xmlns:m="http://schemas.openxmlformats.org/officeDocument/2006/math" xmlns:v="urn:schemas-microsoft-com:vml" xmlns:wp14="http://schemas.microsoft.com/office/word/2010/wordprocessingDrawing" xmlns:wp="http://schemas.openxmlformats.org/drawingml/2006/wordprocessingDrawing" xmlns:w10="urn:schemas-microsoft-com:office:word" xmlns:w="http://schemas.openxmlformats.org/wordprocessingml/2006/main" xmlns:w14="http://schemas.microsoft.com/office/word/2010/wordml" xmlns:w15="http://schemas.microsoft.com/office/word/2012/wordml" xmlns:w16cex="http://schemas.microsoft.com/office/word/2018/wordml/cex" xmlns:w16cid="http://schemas.microsoft.com/office/word/2016/wordml/cid" xmlns:w16="http://schemas.microsoft.com/office/word/2018/wordml" xmlns:w16sdtdh="http://schemas.microsoft.com/office/word/2020/wordml/sdtdatahash" xmlns:w16se="http://schemas.microsoft.com/office/word/2015/wordml/symex" xmlns:wpg="http://schemas.microsoft.com/office/word/2010/wordprocessingGroup" xmlns:wpi="http://schemas.microsoft.com/office/word/2010/wordprocessingInk" xmlns:wne="http://schemas.microsoft.com/office/word/2006/wordml" xmlns:wps="http://schemas.microsoft.com/office/word/2010/wordprocessingShape" mc:Ignorable="w14 w15 w16se w16cid w16 w16cex w16sdtdh wp14">
   <w:body>
     <w:p>
       <w:pPr>
@@ -15,21 +15,21 @@
           <w:rFonts w:ascii="Century Gothic" w:hAnsi="Century Gothic"/>
           <w:color w:val="000000" w:themeColor="text1"/>
         </w:rPr>
-        <w:t xml:space="preserve">&lt;INSERT YOUR </w:t>
-      </w:r>
-      <w:r>
-        <w:rPr>
-          <w:rFonts w:ascii="Century Gothic" w:hAnsi="Century Gothic"/>
-          <w:color w:val="000000" w:themeColor="text1"/>
-        </w:rPr>
-        <w:t>GROUP</w:t>
-      </w:r>
-      <w:r>
-        <w:rPr>
-          <w:rFonts w:ascii="Century Gothic" w:hAnsi="Century Gothic"/>
-          <w:color w:val="000000" w:themeColor="text1"/>
-        </w:rPr>
-        <w:t xml:space="preserve"> NAME HERE&gt;</w:t>
+        <w:t>&lt;</w:t>
+      </w:r>
+      <w:r>
+        <w:rPr>
+          <w:rFonts w:ascii="Century Gothic" w:hAnsi="Century Gothic"/>
+          <w:color w:val="000000" w:themeColor="text1"/>
+        </w:rPr>
+        <w:t>GROUP 8 MEETING SCHEDULER</w:t>
+      </w:r>
+      <w:r>
+        <w:rPr>
+          <w:rFonts w:ascii="Century Gothic" w:hAnsi="Century Gothic"/>
+          <w:color w:val="000000" w:themeColor="text1"/>
+        </w:rPr>
+        <w:t>&gt;</w:t>
       </w:r>
     </w:p>
     <w:p>
@@ -60,7 +60,7 @@
           <w:rFonts w:ascii="Century Gothic" w:hAnsi="Century Gothic" w:cstheme="minorHAnsi"/>
           <w:color w:val="000000" w:themeColor="text1"/>
         </w:rPr>
-        <w:t>&lt;WRITE LOCATION OF MEETING HERE&gt;</w:t>
+        <w:t>OKT</w:t>
       </w:r>
     </w:p>
     <w:p>
@@ -98,21 +98,7 @@
           <w:rFonts w:ascii="Century Gothic" w:hAnsi="Century Gothic" w:cstheme="minorHAnsi"/>
           <w:color w:val="000000" w:themeColor="text1"/>
         </w:rPr>
-        <w:t>&lt;WRITE</w:t>
-      </w:r>
-      <w:r>
-        <w:rPr>
-          <w:rFonts w:ascii="Century Gothic" w:hAnsi="Century Gothic" w:cstheme="minorHAnsi"/>
-          <w:color w:val="000000" w:themeColor="text1"/>
-        </w:rPr>
-        <w:t xml:space="preserve"> DATE</w:t>
-      </w:r>
-      <w:r>
-        <w:rPr>
-          <w:rFonts w:ascii="Century Gothic" w:hAnsi="Century Gothic" w:cstheme="minorHAnsi"/>
-          <w:color w:val="000000" w:themeColor="text1"/>
-        </w:rPr>
-        <w:t xml:space="preserve"> OF MEETING HERE&gt;</w:t>
+        <w:t>August 19, 2022</w:t>
       </w:r>
     </w:p>
     <w:p>
@@ -153,21 +139,7 @@
           <w:rFonts w:ascii="Century Gothic" w:hAnsi="Century Gothic" w:cstheme="minorHAnsi"/>
           <w:color w:val="000000" w:themeColor="text1"/>
         </w:rPr>
-        <w:t xml:space="preserve">&lt;WRITE </w:t>
-      </w:r>
-      <w:r>
-        <w:rPr>
-          <w:rFonts w:ascii="Century Gothic" w:hAnsi="Century Gothic" w:cstheme="minorHAnsi"/>
-          <w:color w:val="000000" w:themeColor="text1"/>
-        </w:rPr>
-        <w:t>BEGIN &amp; END TIME</w:t>
-      </w:r>
-      <w:r>
-        <w:rPr>
-          <w:rFonts w:ascii="Century Gothic" w:hAnsi="Century Gothic" w:cstheme="minorHAnsi"/>
-          <w:color w:val="000000" w:themeColor="text1"/>
-        </w:rPr>
-        <w:t xml:space="preserve"> OF MEETING HERE&gt;</w:t>
+        <w:t>5:30 - 6:00pm</w:t>
       </w:r>
     </w:p>
     <w:p>
@@ -199,10 +171,59 @@
           <w:rFonts w:ascii="Century Gothic" w:hAnsi="Century Gothic"/>
           <w:color w:val="000000" w:themeColor="text1"/>
         </w:rPr>
-        <w:t>&lt;LIST FULL NAMES OF EVERYONE WHO ATTENDED THE MEETING&gt;</w:t>
-      </w:r>
-      <w:bookmarkStart w:id="0" w:name="_GoBack"/>
-      <w:bookmarkEnd w:id="0"/>
+        <w:t>Bailey J. Knight</w:t>
+      </w:r>
+      <w:r>
+        <w:rPr>
+          <w:rFonts w:ascii="Century Gothic" w:hAnsi="Century Gothic"/>
+          <w:color w:val="000000" w:themeColor="text1"/>
+        </w:rPr>
+        <w:t xml:space="preserve">, </w:t>
+      </w:r>
+      <w:r>
+        <w:rPr>
+          <w:rFonts w:ascii="Century Gothic" w:hAnsi="Century Gothic"/>
+          <w:color w:val="000000" w:themeColor="text1"/>
+        </w:rPr>
+        <w:t xml:space="preserve">Christopher </w:t>
+      </w:r>
+      <w:proofErr w:type="spellStart"/>
+      <w:r>
+        <w:rPr>
+          <w:rFonts w:ascii="Century Gothic" w:hAnsi="Century Gothic"/>
+          <w:color w:val="000000" w:themeColor="text1"/>
+        </w:rPr>
+        <w:t>Fechter</w:t>
+      </w:r>
+      <w:proofErr w:type="spellEnd"/>
+      <w:r>
+        <w:rPr>
+          <w:rFonts w:ascii="Century Gothic" w:hAnsi="Century Gothic"/>
+          <w:color w:val="000000" w:themeColor="text1"/>
+        </w:rPr>
+        <w:t xml:space="preserve">, </w:t>
+      </w:r>
+      <w:r>
+        <w:rPr>
+          <w:rFonts w:ascii="Century Gothic" w:hAnsi="Century Gothic"/>
+          <w:color w:val="000000" w:themeColor="text1"/>
+        </w:rPr>
+        <w:t>Eric M. Sung</w:t>
+      </w:r>
+      <w:r>
+        <w:rPr>
+          <w:rFonts w:ascii="Century Gothic" w:hAnsi="Century Gothic"/>
+          <w:color w:val="000000" w:themeColor="text1"/>
+        </w:rPr>
+        <w:t xml:space="preserve">, </w:t>
+      </w:r>
+      <w:r>
+        <w:rPr>
+          <w:rFonts w:ascii="Century Gothic" w:hAnsi="Century Gothic"/>
+          <w:color w:val="000000" w:themeColor="text1"/>
+        </w:rPr>
+        <w:t>Kyungjae Lee</w:t>
+      </w:r>
     </w:p>
     <w:p>
       <w:pPr>
@@ -252,21 +273,7 @@
           <w:rFonts w:ascii="Century Gothic" w:hAnsi="Century Gothic" w:cs="Arial"/>
           <w:color w:val="000000" w:themeColor="text1"/>
         </w:rPr>
-        <w:t xml:space="preserve">&lt;LIST </w:t>
-      </w:r>
-      <w:r>
-        <w:rPr>
-          <w:rFonts w:ascii="Century Gothic" w:hAnsi="Century Gothic" w:cs="Arial"/>
-          <w:color w:val="000000" w:themeColor="text1"/>
-        </w:rPr>
-        <w:t>AGENDA ITEM / PRESENTER NAME / DUE DATE</w:t>
-      </w:r>
-      <w:r>
-        <w:rPr>
-          <w:rFonts w:ascii="Century Gothic" w:hAnsi="Century Gothic" w:cs="Arial"/>
-          <w:color w:val="000000" w:themeColor="text1"/>
-        </w:rPr>
-        <w:t xml:space="preserve"> HERE&gt;</w:t>
+        <w:t>Meet teammates (Kick-off Meeting)</w:t>
       </w:r>
     </w:p>
     <w:p>
@@ -282,6 +289,9 @@
           <w:color w:val="000000" w:themeColor="text1"/>
         </w:rPr>
       </w:pPr>
+      <w:r>
+        <w:t>Share knowledge levels, previous experiences, etc.</w:t>
+      </w:r>
     </w:p>
     <w:p>
       <w:pPr>
@@ -296,12 +306,18 @@
           <w:color w:val="000000" w:themeColor="text1"/>
         </w:rPr>
       </w:pPr>
+      <w:r>
+        <w:rPr>
+          <w:rFonts w:ascii="Century Gothic" w:hAnsi="Century Gothic"/>
+        </w:rPr>
+        <w:t>Brief brainstorming for initial project ideas</w:t>
+      </w:r>
     </w:p>
     <w:p>
       <w:pPr>
         <w:pStyle w:val="ListParagraph"/>
         <w:numPr>
-          <w:ilvl w:val="0"/>
+          <w:ilvl w:val="1"/>
           <w:numId w:val="2"/>
         </w:numPr>
         <w:spacing w:line="360" w:lineRule="auto"/>
@@ -310,6 +326,55 @@
           <w:color w:val="000000" w:themeColor="text1"/>
         </w:rPr>
       </w:pPr>
+      <w:r>
+        <w:rPr>
+          <w:rFonts w:ascii="Century Gothic" w:hAnsi="Century Gothic" w:cs="Arial"/>
+          <w:color w:val="000000" w:themeColor="text1"/>
+        </w:rPr>
+        <w:t>Meeting scheduler</w:t>
+      </w:r>
+    </w:p>
+    <w:p>
+      <w:pPr>
+        <w:pStyle w:val="ListParagraph"/>
+        <w:numPr>
+          <w:ilvl w:val="1"/>
+          <w:numId w:val="2"/>
+        </w:numPr>
+        <w:spacing w:line="360" w:lineRule="auto"/>
+        <w:rPr>
+          <w:rFonts w:ascii="Century Gothic" w:hAnsi="Century Gothic" w:cs="Arial"/>
+          <w:color w:val="000000" w:themeColor="text1"/>
+        </w:rPr>
+      </w:pPr>
+      <w:r>
+        <w:rPr>
+          <w:rFonts w:ascii="Century Gothic" w:hAnsi="Century Gothic" w:cs="Arial"/>
+          <w:color w:val="000000" w:themeColor="text1"/>
+        </w:rPr>
+        <w:t>Time-card for employees</w:t>
+      </w:r>
+    </w:p>
+    <w:p>
+      <w:pPr>
+        <w:pStyle w:val="ListParagraph"/>
+        <w:numPr>
+          <w:ilvl w:val="1"/>
+          <w:numId w:val="2"/>
+        </w:numPr>
+        <w:spacing w:line="360" w:lineRule="auto"/>
+        <w:rPr>
+          <w:rFonts w:ascii="Century Gothic" w:hAnsi="Century Gothic" w:cs="Arial"/>
+          <w:color w:val="000000" w:themeColor="text1"/>
+        </w:rPr>
+      </w:pPr>
+      <w:r>
+        <w:rPr>
+          <w:rFonts w:ascii="Century Gothic" w:hAnsi="Century Gothic" w:cs="Arial"/>
+          <w:color w:val="000000" w:themeColor="text1"/>
+        </w:rPr>
+        <w:t>Game relevant application</w:t>
+      </w:r>
     </w:p>
     <w:p>
       <w:pPr>
@@ -352,21 +417,56 @@
           <w:rFonts w:ascii="Century Gothic" w:hAnsi="Century Gothic" w:cs="Arial"/>
           <w:color w:val="000000" w:themeColor="text1"/>
         </w:rPr>
-        <w:t xml:space="preserve">LIST </w:t>
-      </w:r>
-      <w:r>
-        <w:rPr>
-          <w:rFonts w:ascii="Century Gothic" w:hAnsi="Century Gothic" w:cs="Arial"/>
-          <w:color w:val="000000" w:themeColor="text1"/>
-        </w:rPr>
-        <w:t>ITEM DESCRIPTION / RESPONSIBLE / DUE DATE</w:t>
-      </w:r>
-      <w:r>
-        <w:rPr>
-          <w:rFonts w:ascii="Century Gothic" w:hAnsi="Century Gothic" w:cs="Arial"/>
-          <w:color w:val="000000" w:themeColor="text1"/>
-        </w:rPr>
-        <w:t xml:space="preserve"> HERE&gt;</w:t>
+        <w:t>Share more ideas if any</w:t>
+      </w:r>
+      <w:r>
+        <w:rPr>
+          <w:rFonts w:ascii="Century Gothic" w:hAnsi="Century Gothic" w:cs="Arial"/>
+          <w:color w:val="000000" w:themeColor="text1"/>
+        </w:rPr>
+        <w:t xml:space="preserve"> / </w:t>
+      </w:r>
+      <w:r>
+        <w:rPr>
+          <w:rFonts w:ascii="Century Gothic" w:hAnsi="Century Gothic" w:cs="Arial"/>
+          <w:color w:val="000000" w:themeColor="text1"/>
+        </w:rPr>
+        <w:t>Everyone</w:t>
+      </w:r>
+      <w:r>
+        <w:rPr>
+          <w:rFonts w:ascii="Century Gothic" w:hAnsi="Century Gothic" w:cs="Arial"/>
+          <w:color w:val="000000" w:themeColor="text1"/>
+        </w:rPr>
+        <w:t xml:space="preserve"> / </w:t>
+      </w:r>
+      <w:r>
+        <w:rPr>
+          <w:rFonts w:ascii="Century Gothic" w:hAnsi="Century Gothic" w:cstheme="minorHAnsi"/>
+          <w:color w:val="000000" w:themeColor="text1"/>
+        </w:rPr>
+        <w:t xml:space="preserve">August </w:t>
+      </w:r>
+      <w:r>
+        <w:rPr>
+          <w:rFonts w:ascii="Century Gothic" w:hAnsi="Century Gothic" w:cstheme="minorHAnsi"/>
+          <w:color w:val="000000" w:themeColor="text1"/>
+        </w:rPr>
+        <w:t>26</w:t>
+      </w:r>
+      <w:r>
+        <w:rPr>
+          <w:rFonts w:ascii="Century Gothic" w:hAnsi="Century Gothic" w:cstheme="minorHAnsi"/>
+          <w:color w:val="000000" w:themeColor="text1"/>
+        </w:rPr>
+        <w:t>, 2022</w:t>
+      </w:r>
+      <w:r>
+        <w:rPr>
+          <w:rFonts w:ascii="Century Gothic" w:hAnsi="Century Gothic" w:cstheme="minorHAnsi"/>
+          <w:color w:val="000000" w:themeColor="text1"/>
+        </w:rPr>
+        <w:t xml:space="preserve"> (done)</w:t>
       </w:r>
     </w:p>
     <w:p>
@@ -382,13 +482,482 @@
           <w:color w:val="000000" w:themeColor="text1"/>
         </w:rPr>
       </w:pPr>
+      <w:r>
+        <w:rPr>
+          <w:rFonts w:ascii="Century Gothic" w:hAnsi="Century Gothic" w:cs="Arial"/>
+          <w:color w:val="000000" w:themeColor="text1"/>
+        </w:rPr>
+        <w:t xml:space="preserve">Setup </w:t>
+      </w:r>
+      <w:proofErr w:type="spellStart"/>
+      <w:r>
+        <w:rPr>
+          <w:rFonts w:ascii="Century Gothic" w:hAnsi="Century Gothic" w:cs="Arial"/>
+          <w:color w:val="000000" w:themeColor="text1"/>
+        </w:rPr>
+        <w:t>Githup</w:t>
+      </w:r>
+      <w:proofErr w:type="spellEnd"/>
+      <w:r>
+        <w:rPr>
+          <w:rFonts w:ascii="Century Gothic" w:hAnsi="Century Gothic" w:cs="Arial"/>
+          <w:color w:val="000000" w:themeColor="text1"/>
+        </w:rPr>
+        <w:t xml:space="preserve"> repository and send invite / Kyungjae Lee / </w:t>
+      </w:r>
+      <w:r>
+        <w:rPr>
+          <w:rFonts w:ascii="Century Gothic" w:hAnsi="Century Gothic" w:cstheme="minorHAnsi"/>
+          <w:color w:val="000000" w:themeColor="text1"/>
+        </w:rPr>
+        <w:t xml:space="preserve">August </w:t>
+      </w:r>
+      <w:r>
+        <w:rPr>
+          <w:rFonts w:ascii="Century Gothic" w:hAnsi="Century Gothic" w:cstheme="minorHAnsi"/>
+          <w:color w:val="000000" w:themeColor="text1"/>
+        </w:rPr>
+        <w:t>26</w:t>
+      </w:r>
+      <w:r>
+        <w:rPr>
+          <w:rFonts w:ascii="Century Gothic" w:hAnsi="Century Gothic" w:cstheme="minorHAnsi"/>
+          <w:color w:val="000000" w:themeColor="text1"/>
+        </w:rPr>
+        <w:t>, 2022</w:t>
+      </w:r>
+      <w:r>
+        <w:rPr>
+          <w:rFonts w:ascii="Century Gothic" w:hAnsi="Century Gothic" w:cstheme="minorHAnsi"/>
+          <w:color w:val="000000" w:themeColor="text1"/>
+        </w:rPr>
+        <w:t xml:space="preserve"> (done)</w:t>
+      </w:r>
+    </w:p>
+    <w:p>
+      <w:pPr>
+        <w:pStyle w:val="Heading2"/>
+        <w:rPr>
+          <w:rFonts w:ascii="Century Gothic" w:hAnsi="Century Gothic"/>
+          <w:color w:val="000000" w:themeColor="text1"/>
+        </w:rPr>
+      </w:pPr>
+      <w:r>
+        <w:rPr>
+          <w:rFonts w:ascii="Century Gothic" w:hAnsi="Century Gothic"/>
+          <w:color w:val="000000" w:themeColor="text1"/>
+        </w:rPr>
+        <w:t>Other Notes</w:t>
+      </w:r>
+      <w:r>
+        <w:rPr>
+          <w:rFonts w:ascii="Century Gothic" w:hAnsi="Century Gothic"/>
+          <w:color w:val="000000" w:themeColor="text1"/>
+        </w:rPr>
+        <w:t xml:space="preserve"> </w:t>
+      </w:r>
+    </w:p>
+    <w:p>
+      <w:pPr>
+        <w:pStyle w:val="NormalIndented"/>
+        <w:rPr>
+          <w:rFonts w:ascii="Century Gothic" w:hAnsi="Century Gothic"/>
+          <w:color w:val="000000" w:themeColor="text1"/>
+        </w:rPr>
+      </w:pPr>
+      <w:r>
+        <w:rPr>
+          <w:rFonts w:ascii="Century Gothic" w:hAnsi="Century Gothic"/>
+          <w:color w:val="000000" w:themeColor="text1"/>
+        </w:rPr>
+        <w:t>N/A</w:t>
+      </w:r>
+    </w:p>
+    <w:p>
+      <w:pPr>
+        <w:pStyle w:val="NormalIndented"/>
+        <w:rPr>
+          <w:rFonts w:ascii="Century Gothic" w:hAnsi="Century Gothic"/>
+          <w:color w:val="000000" w:themeColor="text1"/>
+        </w:rPr>
+      </w:pPr>
+    </w:p>
+    <w:p>
+      <w:pPr>
+        <w:pStyle w:val="NormalIndented"/>
+        <w:rPr>
+          <w:rFonts w:ascii="Century Gothic" w:hAnsi="Century Gothic"/>
+          <w:color w:val="000000" w:themeColor="text1"/>
+        </w:rPr>
+      </w:pPr>
+    </w:p>
+    <w:p>
+      <w:pPr>
+        <w:pStyle w:val="NormalIndented"/>
+        <w:rPr>
+          <w:rFonts w:ascii="Century Gothic" w:hAnsi="Century Gothic"/>
+          <w:color w:val="000000" w:themeColor="text1"/>
+        </w:rPr>
+      </w:pPr>
+    </w:p>
+    <w:p>
+      <w:pPr>
+        <w:pStyle w:val="NormalIndented"/>
+        <w:rPr>
+          <w:rFonts w:ascii="Century Gothic" w:hAnsi="Century Gothic"/>
+          <w:color w:val="000000" w:themeColor="text1"/>
+        </w:rPr>
+      </w:pPr>
+    </w:p>
+    <w:p>
+      <w:pPr>
+        <w:pStyle w:val="NormalIndented"/>
+        <w:rPr>
+          <w:rFonts w:ascii="Century Gothic" w:hAnsi="Century Gothic"/>
+          <w:color w:val="000000" w:themeColor="text1"/>
+        </w:rPr>
+      </w:pPr>
+    </w:p>
+    <w:p>
+      <w:pPr>
+        <w:pStyle w:val="NormalIndented"/>
+        <w:rPr>
+          <w:rFonts w:ascii="Century Gothic" w:hAnsi="Century Gothic"/>
+          <w:color w:val="000000" w:themeColor="text1"/>
+        </w:rPr>
+      </w:pPr>
+    </w:p>
+    <w:p>
+      <w:pPr>
+        <w:pStyle w:val="NormalIndented"/>
+        <w:rPr>
+          <w:rFonts w:ascii="Century Gothic" w:hAnsi="Century Gothic"/>
+          <w:color w:val="000000" w:themeColor="text1"/>
+        </w:rPr>
+      </w:pPr>
+    </w:p>
+    <w:p>
+      <w:pPr>
+        <w:pStyle w:val="NormalIndented"/>
+        <w:rPr>
+          <w:rFonts w:ascii="Century Gothic" w:hAnsi="Century Gothic"/>
+          <w:color w:val="000000" w:themeColor="text1"/>
+        </w:rPr>
+      </w:pPr>
+    </w:p>
+    <w:p>
+      <w:pPr>
+        <w:pStyle w:val="NormalIndented"/>
+        <w:rPr>
+          <w:rFonts w:ascii="Century Gothic" w:hAnsi="Century Gothic"/>
+          <w:color w:val="000000" w:themeColor="text1"/>
+        </w:rPr>
+      </w:pPr>
+    </w:p>
+    <w:p>
+      <w:pPr>
+        <w:pStyle w:val="NormalIndented"/>
+        <w:rPr>
+          <w:rFonts w:ascii="Century Gothic" w:hAnsi="Century Gothic"/>
+          <w:color w:val="000000" w:themeColor="text1"/>
+        </w:rPr>
+      </w:pPr>
+    </w:p>
+    <w:p>
+      <w:pPr>
+        <w:pStyle w:val="Title"/>
+        <w:rPr>
+          <w:rFonts w:ascii="Century Gothic" w:hAnsi="Century Gothic"/>
+          <w:color w:val="000000" w:themeColor="text1"/>
+        </w:rPr>
+      </w:pPr>
+      <w:r>
+        <w:rPr>
+          <w:rFonts w:ascii="Century Gothic" w:hAnsi="Century Gothic"/>
+          <w:color w:val="000000" w:themeColor="text1"/>
+        </w:rPr>
+        <w:lastRenderedPageBreak/>
+        <w:t>&lt;GROUP 8 MEETING SCHEDULER&gt;</w:t>
+      </w:r>
+    </w:p>
+    <w:p>
+      <w:pPr>
+        <w:spacing w:after="0" w:line="360" w:lineRule="auto"/>
+        <w:rPr>
+          <w:rFonts w:ascii="Century Gothic" w:hAnsi="Century Gothic" w:cstheme="minorHAnsi"/>
+          <w:color w:val="000000" w:themeColor="text1"/>
+        </w:rPr>
+      </w:pPr>
+      <w:r>
+        <w:rPr>
+          <w:rFonts w:ascii="Century Gothic" w:hAnsi="Century Gothic" w:cstheme="minorHAnsi"/>
+          <w:b/>
+          <w:color w:val="000000" w:themeColor="text1"/>
+        </w:rPr>
+        <w:t>Location:</w:t>
+      </w:r>
+      <w:r>
+        <w:rPr>
+          <w:rFonts w:ascii="Century Gothic" w:hAnsi="Century Gothic" w:cstheme="minorHAnsi"/>
+          <w:color w:val="000000" w:themeColor="text1"/>
+        </w:rPr>
+        <w:tab/>
+      </w:r>
+      <w:r>
+        <w:rPr>
+          <w:rFonts w:ascii="Century Gothic" w:hAnsi="Century Gothic" w:cstheme="minorHAnsi"/>
+          <w:color w:val="000000" w:themeColor="text1"/>
+        </w:rPr>
+        <w:t>Online (Discord)</w:t>
+      </w:r>
+    </w:p>
+    <w:p>
+      <w:pPr>
+        <w:spacing w:after="0" w:line="360" w:lineRule="auto"/>
+        <w:rPr>
+          <w:rFonts w:ascii="Century Gothic" w:hAnsi="Century Gothic" w:cstheme="minorHAnsi"/>
+          <w:color w:val="000000" w:themeColor="text1"/>
+        </w:rPr>
+      </w:pPr>
+      <w:r>
+        <w:rPr>
+          <w:rFonts w:ascii="Century Gothic" w:hAnsi="Century Gothic" w:cstheme="minorHAnsi"/>
+          <w:b/>
+          <w:color w:val="000000" w:themeColor="text1"/>
+        </w:rPr>
+        <w:t>Date:</w:t>
+      </w:r>
+      <w:r>
+        <w:rPr>
+          <w:rFonts w:ascii="Century Gothic" w:hAnsi="Century Gothic" w:cstheme="minorHAnsi"/>
+          <w:color w:val="000000" w:themeColor="text1"/>
+        </w:rPr>
+        <w:tab/>
+      </w:r>
+      <w:r>
+        <w:rPr>
+          <w:rFonts w:ascii="Century Gothic" w:hAnsi="Century Gothic" w:cstheme="minorHAnsi"/>
+          <w:color w:val="000000" w:themeColor="text1"/>
+        </w:rPr>
+        <w:tab/>
+      </w:r>
+      <w:r>
+        <w:rPr>
+          <w:rFonts w:ascii="Century Gothic" w:hAnsi="Century Gothic" w:cstheme="minorHAnsi"/>
+          <w:color w:val="000000" w:themeColor="text1"/>
+        </w:rPr>
+        <w:t xml:space="preserve">August </w:t>
+      </w:r>
+      <w:r>
+        <w:rPr>
+          <w:rFonts w:ascii="Century Gothic" w:hAnsi="Century Gothic" w:cstheme="minorHAnsi"/>
+          <w:color w:val="000000" w:themeColor="text1"/>
+        </w:rPr>
+        <w:t>26</w:t>
+      </w:r>
+      <w:r>
+        <w:rPr>
+          <w:rFonts w:ascii="Century Gothic" w:hAnsi="Century Gothic" w:cstheme="minorHAnsi"/>
+          <w:color w:val="000000" w:themeColor="text1"/>
+        </w:rPr>
+        <w:t>, 2022</w:t>
+      </w:r>
+    </w:p>
+    <w:p>
+      <w:pPr>
+        <w:pBdr>
+          <w:bottom w:val="single" w:sz="4" w:space="1" w:color="365F91" w:themeColor="accent1" w:themeShade="BF"/>
+        </w:pBdr>
+        <w:spacing w:after="0" w:line="360" w:lineRule="auto"/>
+        <w:rPr>
+          <w:rFonts w:ascii="Century Gothic" w:hAnsi="Century Gothic" w:cstheme="minorHAnsi"/>
+          <w:color w:val="000000" w:themeColor="text1"/>
+        </w:rPr>
+      </w:pPr>
+      <w:r>
+        <w:rPr>
+          <w:rFonts w:ascii="Century Gothic" w:hAnsi="Century Gothic" w:cstheme="minorHAnsi"/>
+          <w:b/>
+          <w:color w:val="000000" w:themeColor="text1"/>
+        </w:rPr>
+        <w:t>Time:</w:t>
+      </w:r>
+      <w:r>
+        <w:rPr>
+          <w:rFonts w:ascii="Century Gothic" w:hAnsi="Century Gothic" w:cstheme="minorHAnsi"/>
+          <w:color w:val="000000" w:themeColor="text1"/>
+        </w:rPr>
+        <w:tab/>
+      </w:r>
+      <w:r>
+        <w:rPr>
+          <w:rFonts w:ascii="Century Gothic" w:hAnsi="Century Gothic" w:cstheme="minorHAnsi"/>
+          <w:color w:val="000000" w:themeColor="text1"/>
+        </w:rPr>
+        <w:tab/>
+      </w:r>
+      <w:r>
+        <w:rPr>
+          <w:rFonts w:ascii="Century Gothic" w:hAnsi="Century Gothic" w:cstheme="minorHAnsi"/>
+          <w:color w:val="000000" w:themeColor="text1"/>
+        </w:rPr>
+        <w:t>8</w:t>
+      </w:r>
+      <w:r>
+        <w:rPr>
+          <w:rFonts w:ascii="Century Gothic" w:hAnsi="Century Gothic" w:cstheme="minorHAnsi"/>
+          <w:color w:val="000000" w:themeColor="text1"/>
+        </w:rPr>
+        <w:t>:</w:t>
+      </w:r>
+      <w:r>
+        <w:rPr>
+          <w:rFonts w:ascii="Century Gothic" w:hAnsi="Century Gothic" w:cstheme="minorHAnsi"/>
+          <w:color w:val="000000" w:themeColor="text1"/>
+        </w:rPr>
+        <w:t>0</w:t>
+      </w:r>
+      <w:r>
+        <w:rPr>
+          <w:rFonts w:ascii="Century Gothic" w:hAnsi="Century Gothic" w:cstheme="minorHAnsi"/>
+          <w:color w:val="000000" w:themeColor="text1"/>
+        </w:rPr>
+        <w:t xml:space="preserve">0 - </w:t>
+      </w:r>
+      <w:r>
+        <w:rPr>
+          <w:rFonts w:ascii="Century Gothic" w:hAnsi="Century Gothic" w:cstheme="minorHAnsi"/>
+          <w:color w:val="000000" w:themeColor="text1"/>
+        </w:rPr>
+        <w:t>8</w:t>
+      </w:r>
+      <w:r>
+        <w:rPr>
+          <w:rFonts w:ascii="Century Gothic" w:hAnsi="Century Gothic" w:cstheme="minorHAnsi"/>
+          <w:color w:val="000000" w:themeColor="text1"/>
+        </w:rPr>
+        <w:t>:</w:t>
+      </w:r>
+      <w:r>
+        <w:rPr>
+          <w:rFonts w:ascii="Century Gothic" w:hAnsi="Century Gothic" w:cstheme="minorHAnsi"/>
+          <w:color w:val="000000" w:themeColor="text1"/>
+        </w:rPr>
+        <w:t>3</w:t>
+      </w:r>
+      <w:r>
+        <w:rPr>
+          <w:rFonts w:ascii="Century Gothic" w:hAnsi="Century Gothic" w:cstheme="minorHAnsi"/>
+          <w:color w:val="000000" w:themeColor="text1"/>
+        </w:rPr>
+        <w:t>0pm</w:t>
+      </w:r>
+    </w:p>
+    <w:p>
+      <w:pPr>
+        <w:pStyle w:val="Heading2"/>
+        <w:rPr>
+          <w:rFonts w:ascii="Century Gothic" w:hAnsi="Century Gothic"/>
+          <w:color w:val="000000" w:themeColor="text1"/>
+        </w:rPr>
+      </w:pPr>
+      <w:r>
+        <w:rPr>
+          <w:rFonts w:ascii="Century Gothic" w:hAnsi="Century Gothic"/>
+          <w:color w:val="000000" w:themeColor="text1"/>
+        </w:rPr>
+        <w:t>Attendance</w:t>
+      </w:r>
+    </w:p>
+    <w:p>
+      <w:pPr>
+        <w:pStyle w:val="NormalIndented"/>
+        <w:rPr>
+          <w:rFonts w:ascii="Century Gothic" w:hAnsi="Century Gothic"/>
+          <w:color w:val="000000" w:themeColor="text1"/>
+        </w:rPr>
+      </w:pPr>
+      <w:r>
+        <w:rPr>
+          <w:rFonts w:ascii="Century Gothic" w:hAnsi="Century Gothic"/>
+          <w:color w:val="000000" w:themeColor="text1"/>
+        </w:rPr>
+        <w:t>Bailey J. Knight</w:t>
+      </w:r>
+      <w:r>
+        <w:rPr>
+          <w:rFonts w:ascii="Century Gothic" w:hAnsi="Century Gothic"/>
+          <w:color w:val="000000" w:themeColor="text1"/>
+        </w:rPr>
+        <w:t xml:space="preserve">, </w:t>
+      </w:r>
+      <w:r>
+        <w:rPr>
+          <w:rFonts w:ascii="Century Gothic" w:hAnsi="Century Gothic"/>
+          <w:color w:val="000000" w:themeColor="text1"/>
+        </w:rPr>
+        <w:t xml:space="preserve">Christopher </w:t>
+      </w:r>
+      <w:proofErr w:type="spellStart"/>
+      <w:r>
+        <w:rPr>
+          <w:rFonts w:ascii="Century Gothic" w:hAnsi="Century Gothic"/>
+          <w:color w:val="000000" w:themeColor="text1"/>
+        </w:rPr>
+        <w:t>Fechter</w:t>
+      </w:r>
+      <w:proofErr w:type="spellEnd"/>
+      <w:r>
+        <w:rPr>
+          <w:rFonts w:ascii="Century Gothic" w:hAnsi="Century Gothic"/>
+          <w:color w:val="000000" w:themeColor="text1"/>
+        </w:rPr>
+        <w:t xml:space="preserve">, </w:t>
+      </w:r>
+      <w:r>
+        <w:rPr>
+          <w:rFonts w:ascii="Century Gothic" w:hAnsi="Century Gothic"/>
+          <w:color w:val="000000" w:themeColor="text1"/>
+        </w:rPr>
+        <w:t>Eric M. Sung</w:t>
+      </w:r>
+      <w:r>
+        <w:rPr>
+          <w:rFonts w:ascii="Century Gothic" w:hAnsi="Century Gothic"/>
+          <w:color w:val="000000" w:themeColor="text1"/>
+        </w:rPr>
+        <w:t xml:space="preserve">, </w:t>
+      </w:r>
+      <w:r>
+        <w:rPr>
+          <w:rFonts w:ascii="Century Gothic" w:hAnsi="Century Gothic"/>
+          <w:color w:val="000000" w:themeColor="text1"/>
+        </w:rPr>
+        <w:t>Kyungjae Lee</w:t>
+      </w:r>
+    </w:p>
+    <w:p>
+      <w:pPr>
+        <w:pStyle w:val="Heading2"/>
+        <w:rPr>
+          <w:rFonts w:ascii="Century Gothic" w:hAnsi="Century Gothic"/>
+          <w:color w:val="000000" w:themeColor="text1"/>
+        </w:rPr>
+      </w:pPr>
+      <w:r>
+        <w:rPr>
+          <w:rFonts w:ascii="Century Gothic" w:hAnsi="Century Gothic"/>
+          <w:color w:val="000000" w:themeColor="text1"/>
+        </w:rPr>
+        <w:t>Agenda Items</w:t>
+      </w:r>
     </w:p>
     <w:p>
       <w:pPr>
         <w:pStyle w:val="ListParagraph"/>
         <w:numPr>
           <w:ilvl w:val="0"/>
-          <w:numId w:val="1"/>
+          <w:numId w:val="5"/>
         </w:numPr>
         <w:spacing w:line="360" w:lineRule="auto"/>
         <w:rPr>
@@ -396,13 +965,48 @@
           <w:color w:val="000000" w:themeColor="text1"/>
         </w:rPr>
       </w:pPr>
+      <w:r>
+        <w:rPr>
+          <w:rFonts w:ascii="Century Gothic" w:hAnsi="Century Gothic" w:cs="Arial"/>
+          <w:color w:val="000000" w:themeColor="text1"/>
+        </w:rPr>
+        <w:t>A</w:t>
+      </w:r>
+      <w:r>
+        <w:rPr>
+          <w:rFonts w:ascii="Century Gothic" w:hAnsi="Century Gothic" w:cs="Arial"/>
+          <w:color w:val="000000" w:themeColor="text1"/>
+        </w:rPr>
+        <w:t xml:space="preserve">ll members </w:t>
+      </w:r>
+      <w:r>
+        <w:rPr>
+          <w:rFonts w:ascii="Century Gothic" w:hAnsi="Century Gothic" w:cs="Arial"/>
+          <w:color w:val="000000" w:themeColor="text1"/>
+        </w:rPr>
+        <w:t>join</w:t>
+      </w:r>
+      <w:r>
+        <w:rPr>
+          <w:rFonts w:ascii="Century Gothic" w:hAnsi="Century Gothic" w:cs="Arial"/>
+          <w:color w:val="000000" w:themeColor="text1"/>
+        </w:rPr>
+        <w:t xml:space="preserve"> the correct team on Canvas</w:t>
+      </w:r>
+      <w:r>
+        <w:rPr>
+          <w:rFonts w:ascii="Century Gothic" w:hAnsi="Century Gothic" w:cs="Arial"/>
+          <w:color w:val="000000" w:themeColor="text1"/>
+        </w:rPr>
+        <w:t xml:space="preserve"> (done)</w:t>
+      </w:r>
     </w:p>
     <w:p>
       <w:pPr>
         <w:pStyle w:val="ListParagraph"/>
         <w:numPr>
           <w:ilvl w:val="0"/>
-          <w:numId w:val="1"/>
+          <w:numId w:val="5"/>
         </w:numPr>
         <w:spacing w:line="360" w:lineRule="auto"/>
         <w:rPr>
@@ -410,6 +1014,120 @@
           <w:color w:val="000000" w:themeColor="text1"/>
         </w:rPr>
       </w:pPr>
+      <w:r>
+        <w:rPr>
+          <w:rFonts w:ascii="Century Gothic" w:hAnsi="Century Gothic" w:cs="Arial"/>
+          <w:color w:val="000000" w:themeColor="text1"/>
+        </w:rPr>
+        <w:t>A</w:t>
+      </w:r>
+      <w:r>
+        <w:rPr>
+          <w:rFonts w:ascii="Century Gothic" w:hAnsi="Century Gothic" w:cs="Arial"/>
+          <w:color w:val="000000" w:themeColor="text1"/>
+        </w:rPr>
+        <w:t xml:space="preserve">ll members </w:t>
+      </w:r>
+      <w:r>
+        <w:rPr>
+          <w:rFonts w:ascii="Century Gothic" w:hAnsi="Century Gothic" w:cs="Arial"/>
+          <w:color w:val="000000" w:themeColor="text1"/>
+        </w:rPr>
+        <w:t>join</w:t>
+      </w:r>
+      <w:r>
+        <w:rPr>
+          <w:rFonts w:ascii="Century Gothic" w:hAnsi="Century Gothic" w:cs="Arial"/>
+          <w:color w:val="000000" w:themeColor="text1"/>
+        </w:rPr>
+        <w:t xml:space="preserve"> the </w:t>
+      </w:r>
+      <w:proofErr w:type="spellStart"/>
+      <w:r>
+        <w:rPr>
+          <w:rFonts w:ascii="Century Gothic" w:hAnsi="Century Gothic" w:cs="Arial"/>
+          <w:color w:val="000000" w:themeColor="text1"/>
+        </w:rPr>
+        <w:t>github</w:t>
+      </w:r>
+      <w:proofErr w:type="spellEnd"/>
+      <w:r>
+        <w:rPr>
+          <w:rFonts w:ascii="Century Gothic" w:hAnsi="Century Gothic" w:cs="Arial"/>
+          <w:color w:val="000000" w:themeColor="text1"/>
+        </w:rPr>
+        <w:t xml:space="preserve"> repository</w:t>
+      </w:r>
+      <w:r>
+        <w:rPr>
+          <w:rFonts w:ascii="Century Gothic" w:hAnsi="Century Gothic" w:cs="Arial"/>
+          <w:color w:val="000000" w:themeColor="text1"/>
+        </w:rPr>
+        <w:t xml:space="preserve"> (done)</w:t>
+      </w:r>
+    </w:p>
+    <w:p>
+      <w:pPr>
+        <w:pStyle w:val="ListParagraph"/>
+        <w:numPr>
+          <w:ilvl w:val="0"/>
+          <w:numId w:val="5"/>
+        </w:numPr>
+        <w:spacing w:line="360" w:lineRule="auto"/>
+        <w:rPr>
+          <w:rFonts w:ascii="Century Gothic" w:hAnsi="Century Gothic" w:cs="Arial"/>
+          <w:color w:val="000000" w:themeColor="text1"/>
+        </w:rPr>
+      </w:pPr>
+      <w:r>
+        <w:rPr>
+          <w:rFonts w:ascii="Century Gothic" w:hAnsi="Century Gothic" w:cs="Arial"/>
+          <w:color w:val="000000" w:themeColor="text1"/>
+        </w:rPr>
+        <w:t>Fix topic: Meeting Scheduler (done)</w:t>
+      </w:r>
+    </w:p>
+    <w:p>
+      <w:pPr>
+        <w:pStyle w:val="ListParagraph"/>
+        <w:numPr>
+          <w:ilvl w:val="0"/>
+          <w:numId w:val="5"/>
+        </w:numPr>
+        <w:spacing w:line="360" w:lineRule="auto"/>
+        <w:rPr>
+          <w:rFonts w:ascii="Century Gothic" w:hAnsi="Century Gothic" w:cs="Arial"/>
+          <w:color w:val="000000" w:themeColor="text1"/>
+        </w:rPr>
+      </w:pPr>
+      <w:r>
+        <w:rPr>
+          <w:rFonts w:ascii="Century Gothic" w:hAnsi="Century Gothic" w:cs="Arial"/>
+          <w:color w:val="000000" w:themeColor="text1"/>
+        </w:rPr>
+        <w:t>Discuss the overall concept of the application (done)</w:t>
+      </w:r>
+    </w:p>
+    <w:p>
+      <w:pPr>
+        <w:pStyle w:val="ListParagraph"/>
+        <w:numPr>
+          <w:ilvl w:val="1"/>
+          <w:numId w:val="5"/>
+        </w:numPr>
+        <w:spacing w:line="360" w:lineRule="auto"/>
+        <w:rPr>
+          <w:rFonts w:ascii="Century Gothic" w:hAnsi="Century Gothic" w:cs="Arial"/>
+          <w:color w:val="000000" w:themeColor="text1"/>
+        </w:rPr>
+      </w:pPr>
+      <w:r>
+        <w:rPr>
+          <w:rFonts w:ascii="Century Gothic" w:hAnsi="Century Gothic" w:cs="Arial"/>
+          <w:color w:val="000000" w:themeColor="text1"/>
+        </w:rPr>
+        <w:t>Necessary components: Input file (XML, JSON), parser, processor, GUI</w:t>
+      </w:r>
     </w:p>
     <w:p>
       <w:pPr>
@@ -424,7 +1142,72 @@
           <w:rFonts w:ascii="Century Gothic" w:hAnsi="Century Gothic"/>
           <w:color w:val="000000" w:themeColor="text1"/>
         </w:rPr>
-        <w:t>Other Notes</w:t>
+        <w:t xml:space="preserve">Action Items </w:t>
+      </w:r>
+    </w:p>
+    <w:p>
+      <w:pPr>
+        <w:pStyle w:val="ListParagraph"/>
+        <w:numPr>
+          <w:ilvl w:val="0"/>
+          <w:numId w:val="6"/>
+        </w:numPr>
+        <w:spacing w:line="360" w:lineRule="auto"/>
+        <w:rPr>
+          <w:rFonts w:ascii="Century Gothic" w:hAnsi="Century Gothic" w:cs="Arial"/>
+          <w:color w:val="000000" w:themeColor="text1"/>
+        </w:rPr>
+      </w:pPr>
+      <w:r>
+        <w:rPr>
+          <w:rFonts w:ascii="Century Gothic" w:hAnsi="Century Gothic" w:cs="Arial"/>
+          <w:color w:val="000000" w:themeColor="text1"/>
+        </w:rPr>
+        <w:t xml:space="preserve">Lead </w:t>
+      </w:r>
+      <w:r>
+        <w:rPr>
+          <w:rFonts w:ascii="Century Gothic" w:hAnsi="Century Gothic" w:cs="Arial"/>
+          <w:color w:val="000000" w:themeColor="text1"/>
+        </w:rPr>
+        <w:t xml:space="preserve">proposal document </w:t>
+      </w:r>
+      <w:r>
+        <w:rPr>
+          <w:rFonts w:ascii="Century Gothic" w:hAnsi="Century Gothic" w:cs="Arial"/>
+          <w:color w:val="000000" w:themeColor="text1"/>
+        </w:rPr>
+        <w:t xml:space="preserve">preparation </w:t>
+      </w:r>
+      <w:r>
+        <w:rPr>
+          <w:rFonts w:ascii="Century Gothic" w:hAnsi="Century Gothic" w:cs="Arial"/>
+          <w:color w:val="000000" w:themeColor="text1"/>
+        </w:rPr>
+        <w:t xml:space="preserve">/ </w:t>
+      </w:r>
+      <w:r>
+        <w:rPr>
+          <w:rFonts w:ascii="Century Gothic" w:hAnsi="Century Gothic"/>
+          <w:color w:val="000000" w:themeColor="text1"/>
+        </w:rPr>
+        <w:t xml:space="preserve">Christopher </w:t>
+      </w:r>
+      <w:proofErr w:type="spellStart"/>
+      <w:r>
+        <w:rPr>
+          <w:rFonts w:ascii="Century Gothic" w:hAnsi="Century Gothic"/>
+          <w:color w:val="000000" w:themeColor="text1"/>
+        </w:rPr>
+        <w:t>Fechter</w:t>
+      </w:r>
+      <w:proofErr w:type="spellEnd"/>
+      <w:r>
+        <w:rPr>
+          <w:rFonts w:ascii="Century Gothic" w:hAnsi="Century Gothic"/>
+          <w:color w:val="000000" w:themeColor="text1"/>
+        </w:rPr>
+        <w:t xml:space="preserve"> / August, 31</w:t>
       </w:r>
       <w:r>
         <w:rPr>
@@ -436,7 +1219,1042 @@
     </w:p>
     <w:p>
       <w:pPr>
+        <w:pStyle w:val="ListParagraph"/>
+        <w:numPr>
+          <w:ilvl w:val="0"/>
+          <w:numId w:val="6"/>
+        </w:numPr>
+        <w:spacing w:line="360" w:lineRule="auto"/>
+        <w:rPr>
+          <w:rFonts w:ascii="Century Gothic" w:hAnsi="Century Gothic" w:cs="Arial"/>
+          <w:color w:val="000000" w:themeColor="text1"/>
+        </w:rPr>
+      </w:pPr>
+      <w:r>
+        <w:rPr>
+          <w:rFonts w:ascii="Century Gothic" w:hAnsi="Century Gothic" w:cs="Arial"/>
+          <w:color w:val="000000" w:themeColor="text1"/>
+        </w:rPr>
+        <w:t>S</w:t>
+      </w:r>
+      <w:r>
+        <w:rPr>
+          <w:rFonts w:ascii="Century Gothic" w:hAnsi="Century Gothic" w:cs="Arial"/>
+          <w:color w:val="000000" w:themeColor="text1"/>
+        </w:rPr>
+        <w:t>end invite</w:t>
+      </w:r>
+      <w:r>
+        <w:rPr>
+          <w:rFonts w:ascii="Century Gothic" w:hAnsi="Century Gothic" w:cs="Arial"/>
+          <w:color w:val="000000" w:themeColor="text1"/>
+        </w:rPr>
+        <w:t xml:space="preserve"> to Professor Acharya</w:t>
+      </w:r>
+      <w:r>
+        <w:rPr>
+          <w:rFonts w:ascii="Century Gothic" w:hAnsi="Century Gothic" w:cs="Arial"/>
+          <w:color w:val="000000" w:themeColor="text1"/>
+        </w:rPr>
+        <w:t xml:space="preserve"> / Kyungjae Lee / </w:t>
+      </w:r>
+      <w:r>
+        <w:rPr>
+          <w:rFonts w:ascii="Century Gothic" w:hAnsi="Century Gothic" w:cstheme="minorHAnsi"/>
+          <w:color w:val="000000" w:themeColor="text1"/>
+        </w:rPr>
+        <w:t xml:space="preserve">August </w:t>
+      </w:r>
+      <w:r>
+        <w:rPr>
+          <w:rFonts w:ascii="Century Gothic" w:hAnsi="Century Gothic" w:cstheme="minorHAnsi"/>
+          <w:color w:val="000000" w:themeColor="text1"/>
+        </w:rPr>
+        <w:t>26</w:t>
+      </w:r>
+      <w:r>
+        <w:rPr>
+          <w:rFonts w:ascii="Century Gothic" w:hAnsi="Century Gothic" w:cstheme="minorHAnsi"/>
+          <w:color w:val="000000" w:themeColor="text1"/>
+        </w:rPr>
+        <w:t>, 2022</w:t>
+      </w:r>
+    </w:p>
+    <w:p>
+      <w:pPr>
+        <w:pStyle w:val="Heading2"/>
+        <w:rPr>
+          <w:rFonts w:ascii="Century Gothic" w:hAnsi="Century Gothic"/>
+          <w:color w:val="000000" w:themeColor="text1"/>
+        </w:rPr>
+      </w:pPr>
+      <w:r>
+        <w:rPr>
+          <w:rFonts w:ascii="Century Gothic" w:hAnsi="Century Gothic"/>
+          <w:color w:val="000000" w:themeColor="text1"/>
+        </w:rPr>
+        <w:t xml:space="preserve">Other Notes </w:t>
+      </w:r>
+    </w:p>
+    <w:p>
+      <w:pPr>
         <w:pStyle w:val="NormalIndented"/>
+        <w:numPr>
+          <w:ilvl w:val="0"/>
+          <w:numId w:val="8"/>
+        </w:numPr>
+        <w:rPr>
+          <w:rFonts w:ascii="Century Gothic" w:hAnsi="Century Gothic"/>
+          <w:color w:val="000000" w:themeColor="text1"/>
+        </w:rPr>
+      </w:pPr>
+      <w:proofErr w:type="spellStart"/>
+      <w:r>
+        <w:rPr>
+          <w:rFonts w:ascii="Century Gothic" w:hAnsi="Century Gothic"/>
+          <w:color w:val="000000" w:themeColor="text1"/>
+        </w:rPr>
+        <w:t>Github</w:t>
+      </w:r>
+      <w:proofErr w:type="spellEnd"/>
+      <w:r>
+        <w:rPr>
+          <w:rFonts w:ascii="Century Gothic" w:hAnsi="Century Gothic"/>
+          <w:color w:val="000000" w:themeColor="text1"/>
+        </w:rPr>
+        <w:t xml:space="preserve"> repository address:</w:t>
+      </w:r>
+    </w:p>
+    <w:p>
+      <w:pPr>
+        <w:pStyle w:val="NormalIndented"/>
+        <w:ind w:firstLine="360"/>
+        <w:rPr>
+          <w:rFonts w:ascii="Century Gothic" w:hAnsi="Century Gothic"/>
+          <w:color w:val="000000" w:themeColor="text1"/>
+        </w:rPr>
+      </w:pPr>
+      <w:hyperlink r:id="rId7" w:history="1">
+        <w:r>
+          <w:rPr>
+            <w:rStyle w:val="Hyperlink"/>
+            <w:rFonts w:ascii="Century Gothic" w:hAnsi="Century Gothic"/>
+          </w:rPr>
+          <w:t>https://github.com/kyungjae-lee/GROUP_8_MEETING_SCHEDULER</w:t>
+        </w:r>
+      </w:hyperlink>
+    </w:p>
+    <w:p>
+      <w:pPr>
+        <w:pStyle w:val="Title"/>
+        <w:rPr>
+          <w:rFonts w:ascii="Century Gothic" w:hAnsi="Century Gothic"/>
+          <w:color w:val="000000" w:themeColor="text1"/>
+        </w:rPr>
+      </w:pPr>
+    </w:p>
+    <w:p>
+      <w:pPr>
+        <w:pStyle w:val="Title"/>
+        <w:rPr>
+          <w:rFonts w:ascii="Century Gothic" w:hAnsi="Century Gothic"/>
+          <w:color w:val="000000" w:themeColor="text1"/>
+        </w:rPr>
+      </w:pPr>
+    </w:p>
+    <w:p>
+      <w:pPr>
+        <w:pStyle w:val="Title"/>
+        <w:rPr>
+          <w:rFonts w:ascii="Century Gothic" w:hAnsi="Century Gothic"/>
+          <w:color w:val="000000" w:themeColor="text1"/>
+        </w:rPr>
+      </w:pPr>
+    </w:p>
+    <w:p>
+      <w:pPr>
+        <w:pStyle w:val="Title"/>
+        <w:rPr>
+          <w:rFonts w:ascii="Century Gothic" w:hAnsi="Century Gothic"/>
+          <w:color w:val="000000" w:themeColor="text1"/>
+        </w:rPr>
+      </w:pPr>
+    </w:p>
+    <w:p>
+      <w:pPr>
+        <w:pStyle w:val="Title"/>
+        <w:rPr>
+          <w:rFonts w:ascii="Century Gothic" w:hAnsi="Century Gothic"/>
+          <w:color w:val="000000" w:themeColor="text1"/>
+        </w:rPr>
+      </w:pPr>
+    </w:p>
+    <w:p>
+      <w:pPr>
+        <w:pStyle w:val="Title"/>
+        <w:rPr>
+          <w:rFonts w:ascii="Century Gothic" w:hAnsi="Century Gothic"/>
+          <w:color w:val="000000" w:themeColor="text1"/>
+        </w:rPr>
+      </w:pPr>
+      <w:r>
+        <w:rPr>
+          <w:rFonts w:ascii="Century Gothic" w:hAnsi="Century Gothic"/>
+          <w:color w:val="000000" w:themeColor="text1"/>
+        </w:rPr>
+        <w:lastRenderedPageBreak/>
+        <w:t>&lt;GROUP 8 MEETING SCHEDULER&gt;</w:t>
+      </w:r>
+    </w:p>
+    <w:p>
+      <w:pPr>
+        <w:spacing w:after="0" w:line="360" w:lineRule="auto"/>
+        <w:rPr>
+          <w:rFonts w:ascii="Century Gothic" w:hAnsi="Century Gothic" w:cstheme="minorHAnsi"/>
+          <w:color w:val="000000" w:themeColor="text1"/>
+        </w:rPr>
+      </w:pPr>
+      <w:r>
+        <w:rPr>
+          <w:rFonts w:ascii="Century Gothic" w:hAnsi="Century Gothic" w:cstheme="minorHAnsi"/>
+          <w:b/>
+          <w:color w:val="000000" w:themeColor="text1"/>
+        </w:rPr>
+        <w:t>Location:</w:t>
+      </w:r>
+      <w:r>
+        <w:rPr>
+          <w:rFonts w:ascii="Century Gothic" w:hAnsi="Century Gothic" w:cstheme="minorHAnsi"/>
+          <w:color w:val="000000" w:themeColor="text1"/>
+        </w:rPr>
+        <w:tab/>
+      </w:r>
+      <w:r>
+        <w:rPr>
+          <w:rFonts w:ascii="Century Gothic" w:hAnsi="Century Gothic" w:cstheme="minorHAnsi"/>
+          <w:color w:val="000000" w:themeColor="text1"/>
+        </w:rPr>
+        <w:t>Online (Discord)</w:t>
+      </w:r>
+    </w:p>
+    <w:p>
+      <w:pPr>
+        <w:spacing w:after="0" w:line="360" w:lineRule="auto"/>
+        <w:rPr>
+          <w:rFonts w:ascii="Century Gothic" w:hAnsi="Century Gothic" w:cstheme="minorHAnsi"/>
+          <w:color w:val="000000" w:themeColor="text1"/>
+        </w:rPr>
+      </w:pPr>
+      <w:r>
+        <w:rPr>
+          <w:rFonts w:ascii="Century Gothic" w:hAnsi="Century Gothic" w:cstheme="minorHAnsi"/>
+          <w:b/>
+          <w:color w:val="000000" w:themeColor="text1"/>
+        </w:rPr>
+        <w:t>Date:</w:t>
+      </w:r>
+      <w:r>
+        <w:rPr>
+          <w:rFonts w:ascii="Century Gothic" w:hAnsi="Century Gothic" w:cstheme="minorHAnsi"/>
+          <w:color w:val="000000" w:themeColor="text1"/>
+        </w:rPr>
+        <w:tab/>
+      </w:r>
+      <w:r>
+        <w:rPr>
+          <w:rFonts w:ascii="Century Gothic" w:hAnsi="Century Gothic" w:cstheme="minorHAnsi"/>
+          <w:color w:val="000000" w:themeColor="text1"/>
+        </w:rPr>
+        <w:tab/>
+      </w:r>
+      <w:r>
+        <w:rPr>
+          <w:rFonts w:ascii="Century Gothic" w:hAnsi="Century Gothic" w:cstheme="minorHAnsi"/>
+          <w:color w:val="000000" w:themeColor="text1"/>
+        </w:rPr>
+        <w:t>September 2</w:t>
+      </w:r>
+      <w:r>
+        <w:rPr>
+          <w:rFonts w:ascii="Century Gothic" w:hAnsi="Century Gothic" w:cstheme="minorHAnsi"/>
+          <w:color w:val="000000" w:themeColor="text1"/>
+        </w:rPr>
+        <w:t>, 2022</w:t>
+      </w:r>
+    </w:p>
+    <w:p>
+      <w:pPr>
+        <w:pBdr>
+          <w:bottom w:val="single" w:sz="4" w:space="1" w:color="365F91" w:themeColor="accent1" w:themeShade="BF"/>
+        </w:pBdr>
+        <w:spacing w:after="0" w:line="360" w:lineRule="auto"/>
+        <w:rPr>
+          <w:rFonts w:ascii="Century Gothic" w:hAnsi="Century Gothic" w:cstheme="minorHAnsi"/>
+          <w:color w:val="000000" w:themeColor="text1"/>
+        </w:rPr>
+      </w:pPr>
+      <w:r>
+        <w:rPr>
+          <w:rFonts w:ascii="Century Gothic" w:hAnsi="Century Gothic" w:cstheme="minorHAnsi"/>
+          <w:b/>
+          <w:color w:val="000000" w:themeColor="text1"/>
+        </w:rPr>
+        <w:t>Time:</w:t>
+      </w:r>
+      <w:r>
+        <w:rPr>
+          <w:rFonts w:ascii="Century Gothic" w:hAnsi="Century Gothic" w:cstheme="minorHAnsi"/>
+          <w:color w:val="000000" w:themeColor="text1"/>
+        </w:rPr>
+        <w:tab/>
+      </w:r>
+      <w:r>
+        <w:rPr>
+          <w:rFonts w:ascii="Century Gothic" w:hAnsi="Century Gothic" w:cstheme="minorHAnsi"/>
+          <w:color w:val="000000" w:themeColor="text1"/>
+        </w:rPr>
+        <w:tab/>
+      </w:r>
+      <w:r>
+        <w:rPr>
+          <w:rFonts w:ascii="Century Gothic" w:hAnsi="Century Gothic" w:cstheme="minorHAnsi"/>
+          <w:color w:val="000000" w:themeColor="text1"/>
+        </w:rPr>
+        <w:t>7</w:t>
+      </w:r>
+      <w:r>
+        <w:rPr>
+          <w:rFonts w:ascii="Century Gothic" w:hAnsi="Century Gothic" w:cstheme="minorHAnsi"/>
+          <w:color w:val="000000" w:themeColor="text1"/>
+        </w:rPr>
+        <w:t>:</w:t>
+      </w:r>
+      <w:r>
+        <w:rPr>
+          <w:rFonts w:ascii="Century Gothic" w:hAnsi="Century Gothic" w:cstheme="minorHAnsi"/>
+          <w:color w:val="000000" w:themeColor="text1"/>
+        </w:rPr>
+        <w:t>0</w:t>
+      </w:r>
+      <w:r>
+        <w:rPr>
+          <w:rFonts w:ascii="Century Gothic" w:hAnsi="Century Gothic" w:cstheme="minorHAnsi"/>
+          <w:color w:val="000000" w:themeColor="text1"/>
+        </w:rPr>
+        <w:t xml:space="preserve">0 - </w:t>
+      </w:r>
+      <w:r>
+        <w:rPr>
+          <w:rFonts w:ascii="Century Gothic" w:hAnsi="Century Gothic" w:cstheme="minorHAnsi"/>
+          <w:color w:val="000000" w:themeColor="text1"/>
+        </w:rPr>
+        <w:t>7</w:t>
+      </w:r>
+      <w:r>
+        <w:rPr>
+          <w:rFonts w:ascii="Century Gothic" w:hAnsi="Century Gothic" w:cstheme="minorHAnsi"/>
+          <w:color w:val="000000" w:themeColor="text1"/>
+        </w:rPr>
+        <w:t>:</w:t>
+      </w:r>
+      <w:r>
+        <w:rPr>
+          <w:rFonts w:ascii="Century Gothic" w:hAnsi="Century Gothic" w:cstheme="minorHAnsi"/>
+          <w:color w:val="000000" w:themeColor="text1"/>
+        </w:rPr>
+        <w:t>3</w:t>
+      </w:r>
+      <w:r>
+        <w:rPr>
+          <w:rFonts w:ascii="Century Gothic" w:hAnsi="Century Gothic" w:cstheme="minorHAnsi"/>
+          <w:color w:val="000000" w:themeColor="text1"/>
+        </w:rPr>
+        <w:t>0pm</w:t>
+      </w:r>
+    </w:p>
+    <w:p>
+      <w:pPr>
+        <w:pStyle w:val="Heading2"/>
+        <w:rPr>
+          <w:rFonts w:ascii="Century Gothic" w:hAnsi="Century Gothic"/>
+          <w:color w:val="000000" w:themeColor="text1"/>
+        </w:rPr>
+      </w:pPr>
+      <w:r>
+        <w:rPr>
+          <w:rFonts w:ascii="Century Gothic" w:hAnsi="Century Gothic"/>
+          <w:color w:val="000000" w:themeColor="text1"/>
+        </w:rPr>
+        <w:t>Attendance</w:t>
+      </w:r>
+    </w:p>
+    <w:p>
+      <w:pPr>
+        <w:pStyle w:val="NormalIndented"/>
+        <w:rPr>
+          <w:rFonts w:ascii="Century Gothic" w:hAnsi="Century Gothic"/>
+          <w:color w:val="000000" w:themeColor="text1"/>
+        </w:rPr>
+      </w:pPr>
+      <w:r>
+        <w:rPr>
+          <w:rFonts w:ascii="Century Gothic" w:hAnsi="Century Gothic"/>
+          <w:color w:val="000000" w:themeColor="text1"/>
+        </w:rPr>
+        <w:t>Bailey J. Knight</w:t>
+      </w:r>
+      <w:r>
+        <w:rPr>
+          <w:rFonts w:ascii="Century Gothic" w:hAnsi="Century Gothic"/>
+          <w:color w:val="000000" w:themeColor="text1"/>
+        </w:rPr>
+        <w:t xml:space="preserve">, </w:t>
+      </w:r>
+      <w:r>
+        <w:rPr>
+          <w:rFonts w:ascii="Century Gothic" w:hAnsi="Century Gothic"/>
+          <w:color w:val="000000" w:themeColor="text1"/>
+        </w:rPr>
+        <w:t xml:space="preserve">Christopher </w:t>
+      </w:r>
+      <w:proofErr w:type="spellStart"/>
+      <w:r>
+        <w:rPr>
+          <w:rFonts w:ascii="Century Gothic" w:hAnsi="Century Gothic"/>
+          <w:color w:val="000000" w:themeColor="text1"/>
+        </w:rPr>
+        <w:t>Fechter</w:t>
+      </w:r>
+      <w:proofErr w:type="spellEnd"/>
+      <w:r>
+        <w:rPr>
+          <w:rFonts w:ascii="Century Gothic" w:hAnsi="Century Gothic"/>
+          <w:color w:val="000000" w:themeColor="text1"/>
+        </w:rPr>
+        <w:t xml:space="preserve">, </w:t>
+      </w:r>
+      <w:r>
+        <w:rPr>
+          <w:rFonts w:ascii="Century Gothic" w:hAnsi="Century Gothic"/>
+          <w:color w:val="000000" w:themeColor="text1"/>
+        </w:rPr>
+        <w:t>Eric M. Sung</w:t>
+      </w:r>
+      <w:r>
+        <w:rPr>
+          <w:rFonts w:ascii="Century Gothic" w:hAnsi="Century Gothic"/>
+          <w:color w:val="000000" w:themeColor="text1"/>
+        </w:rPr>
+        <w:t xml:space="preserve">, </w:t>
+      </w:r>
+      <w:r>
+        <w:rPr>
+          <w:rFonts w:ascii="Century Gothic" w:hAnsi="Century Gothic"/>
+          <w:color w:val="000000" w:themeColor="text1"/>
+        </w:rPr>
+        <w:t>Kyungjae Lee</w:t>
+      </w:r>
+    </w:p>
+    <w:p>
+      <w:pPr>
+        <w:pStyle w:val="Heading2"/>
+        <w:rPr>
+          <w:rFonts w:ascii="Century Gothic" w:hAnsi="Century Gothic"/>
+          <w:color w:val="000000" w:themeColor="text1"/>
+        </w:rPr>
+      </w:pPr>
+      <w:r>
+        <w:rPr>
+          <w:rFonts w:ascii="Century Gothic" w:hAnsi="Century Gothic"/>
+          <w:color w:val="000000" w:themeColor="text1"/>
+        </w:rPr>
+        <w:t>Agenda Items</w:t>
+      </w:r>
+    </w:p>
+    <w:p>
+      <w:pPr>
+        <w:pStyle w:val="ListParagraph"/>
+        <w:numPr>
+          <w:ilvl w:val="0"/>
+          <w:numId w:val="3"/>
+        </w:numPr>
+        <w:spacing w:line="360" w:lineRule="auto"/>
+        <w:rPr>
+          <w:rFonts w:ascii="Century Gothic" w:hAnsi="Century Gothic" w:cs="Arial"/>
+          <w:color w:val="000000" w:themeColor="text1"/>
+        </w:rPr>
+      </w:pPr>
+      <w:r>
+        <w:rPr>
+          <w:rFonts w:ascii="Century Gothic" w:hAnsi="Century Gothic" w:cs="Arial"/>
+          <w:color w:val="000000" w:themeColor="text1"/>
+        </w:rPr>
+        <w:t>Fix weekly meeting time</w:t>
+      </w:r>
+    </w:p>
+    <w:p>
+      <w:pPr>
+        <w:pStyle w:val="ListParagraph"/>
+        <w:numPr>
+          <w:ilvl w:val="0"/>
+          <w:numId w:val="3"/>
+        </w:numPr>
+        <w:spacing w:line="360" w:lineRule="auto"/>
+        <w:rPr>
+          <w:rFonts w:ascii="Century Gothic" w:hAnsi="Century Gothic" w:cs="Arial"/>
+          <w:color w:val="000000" w:themeColor="text1"/>
+        </w:rPr>
+      </w:pPr>
+      <w:r>
+        <w:rPr>
+          <w:rFonts w:ascii="Century Gothic" w:hAnsi="Century Gothic" w:cs="Arial"/>
+          <w:color w:val="000000" w:themeColor="text1"/>
+        </w:rPr>
+        <w:t>Finalize the proposal document</w:t>
+      </w:r>
+    </w:p>
+    <w:p>
+      <w:pPr>
+        <w:pStyle w:val="ListParagraph"/>
+        <w:numPr>
+          <w:ilvl w:val="0"/>
+          <w:numId w:val="3"/>
+        </w:numPr>
+        <w:spacing w:line="360" w:lineRule="auto"/>
+        <w:rPr>
+          <w:rFonts w:ascii="Century Gothic" w:hAnsi="Century Gothic" w:cs="Arial"/>
+          <w:color w:val="000000" w:themeColor="text1"/>
+        </w:rPr>
+      </w:pPr>
+      <w:r>
+        <w:rPr>
+          <w:rFonts w:ascii="Century Gothic" w:hAnsi="Century Gothic" w:cs="Arial"/>
+          <w:color w:val="000000" w:themeColor="text1"/>
+        </w:rPr>
+        <w:t>Select development environment (IDE)</w:t>
+      </w:r>
+    </w:p>
+    <w:p>
+      <w:pPr>
+        <w:pStyle w:val="ListParagraph"/>
+        <w:numPr>
+          <w:ilvl w:val="0"/>
+          <w:numId w:val="3"/>
+        </w:numPr>
+        <w:spacing w:line="360" w:lineRule="auto"/>
+        <w:rPr>
+          <w:rFonts w:ascii="Century Gothic" w:hAnsi="Century Gothic" w:cs="Arial"/>
+          <w:color w:val="000000" w:themeColor="text1"/>
+        </w:rPr>
+      </w:pPr>
+      <w:r>
+        <w:rPr>
+          <w:rFonts w:ascii="Century Gothic" w:hAnsi="Century Gothic" w:cs="Arial"/>
+          <w:color w:val="000000" w:themeColor="text1"/>
+        </w:rPr>
+        <w:t>Select drawing tools (diagram, UML) – Or one person?</w:t>
+      </w:r>
+    </w:p>
+    <w:p>
+      <w:pPr>
+        <w:pStyle w:val="Heading2"/>
+        <w:rPr>
+          <w:rFonts w:ascii="Century Gothic" w:hAnsi="Century Gothic"/>
+          <w:color w:val="000000" w:themeColor="text1"/>
+        </w:rPr>
+      </w:pPr>
+      <w:r>
+        <w:rPr>
+          <w:rFonts w:ascii="Century Gothic" w:hAnsi="Century Gothic"/>
+          <w:color w:val="000000" w:themeColor="text1"/>
+        </w:rPr>
+        <w:t xml:space="preserve">Action Items </w:t>
+      </w:r>
+    </w:p>
+    <w:p>
+      <w:pPr>
+        <w:pStyle w:val="ListParagraph"/>
+        <w:numPr>
+          <w:ilvl w:val="0"/>
+          <w:numId w:val="4"/>
+        </w:numPr>
+        <w:spacing w:line="360" w:lineRule="auto"/>
+        <w:rPr>
+          <w:rFonts w:ascii="Century Gothic" w:hAnsi="Century Gothic" w:cs="Arial"/>
+          <w:color w:val="000000" w:themeColor="text1"/>
+        </w:rPr>
+      </w:pPr>
+    </w:p>
+    <w:p>
+      <w:pPr>
+        <w:pStyle w:val="ListParagraph"/>
+        <w:numPr>
+          <w:ilvl w:val="0"/>
+          <w:numId w:val="4"/>
+        </w:numPr>
+        <w:spacing w:line="360" w:lineRule="auto"/>
+        <w:rPr>
+          <w:rFonts w:ascii="Century Gothic" w:hAnsi="Century Gothic" w:cs="Arial"/>
+          <w:color w:val="000000" w:themeColor="text1"/>
+        </w:rPr>
+      </w:pPr>
+    </w:p>
+    <w:p>
+      <w:pPr>
+        <w:pStyle w:val="ListParagraph"/>
+        <w:numPr>
+          <w:ilvl w:val="0"/>
+          <w:numId w:val="4"/>
+        </w:numPr>
+        <w:spacing w:line="360" w:lineRule="auto"/>
+        <w:rPr>
+          <w:rFonts w:ascii="Century Gothic" w:hAnsi="Century Gothic" w:cs="Arial"/>
+          <w:color w:val="000000" w:themeColor="text1"/>
+        </w:rPr>
+      </w:pPr>
+    </w:p>
+    <w:p>
+      <w:pPr>
+        <w:pStyle w:val="Heading2"/>
+        <w:rPr>
+          <w:rFonts w:ascii="Century Gothic" w:hAnsi="Century Gothic"/>
+          <w:color w:val="000000" w:themeColor="text1"/>
+        </w:rPr>
+      </w:pPr>
+      <w:r>
+        <w:rPr>
+          <w:rFonts w:ascii="Century Gothic" w:hAnsi="Century Gothic"/>
+          <w:color w:val="000000" w:themeColor="text1"/>
+        </w:rPr>
+        <w:t xml:space="preserve">Other Notes </w:t>
+      </w:r>
+    </w:p>
+    <w:p>
+      <w:pPr>
+        <w:pStyle w:val="NormalIndented"/>
+        <w:rPr>
+          <w:rFonts w:ascii="Century Gothic" w:hAnsi="Century Gothic"/>
+          <w:color w:val="000000" w:themeColor="text1"/>
+        </w:rPr>
+      </w:pPr>
+    </w:p>
+    <w:p>
+      <w:pPr>
+        <w:pStyle w:val="NormalIndented"/>
+        <w:rPr>
+          <w:rFonts w:ascii="Century Gothic" w:hAnsi="Century Gothic"/>
+          <w:color w:val="000000" w:themeColor="text1"/>
+        </w:rPr>
+      </w:pPr>
+    </w:p>
+    <w:p>
+      <w:pPr>
+        <w:pStyle w:val="NormalIndented"/>
+        <w:rPr>
+          <w:rFonts w:ascii="Century Gothic" w:hAnsi="Century Gothic"/>
+          <w:color w:val="000000" w:themeColor="text1"/>
+        </w:rPr>
+      </w:pPr>
+    </w:p>
+    <w:p>
+      <w:pPr>
+        <w:pStyle w:val="NormalIndented"/>
+        <w:rPr>
+          <w:rFonts w:ascii="Century Gothic" w:hAnsi="Century Gothic"/>
+          <w:color w:val="000000" w:themeColor="text1"/>
+        </w:rPr>
+      </w:pPr>
+    </w:p>
+    <w:p>
+      <w:pPr>
+        <w:pStyle w:val="NormalIndented"/>
+        <w:rPr>
+          <w:rFonts w:ascii="Century Gothic" w:hAnsi="Century Gothic"/>
+          <w:color w:val="000000" w:themeColor="text1"/>
+        </w:rPr>
+      </w:pPr>
+    </w:p>
+    <w:p>
+      <w:pPr>
+        <w:pStyle w:val="NormalIndented"/>
+        <w:rPr>
+          <w:rFonts w:ascii="Century Gothic" w:hAnsi="Century Gothic"/>
+          <w:color w:val="000000" w:themeColor="text1"/>
+        </w:rPr>
+      </w:pPr>
+    </w:p>
+    <w:p>
+      <w:pPr>
+        <w:pStyle w:val="NormalIndented"/>
+        <w:rPr>
+          <w:rFonts w:ascii="Century Gothic" w:hAnsi="Century Gothic"/>
+          <w:color w:val="000000" w:themeColor="text1"/>
+        </w:rPr>
+      </w:pPr>
+    </w:p>
+    <w:p>
+      <w:pPr>
+        <w:pStyle w:val="NormalIndented"/>
+        <w:rPr>
+          <w:rFonts w:ascii="Century Gothic" w:hAnsi="Century Gothic"/>
+          <w:color w:val="000000" w:themeColor="text1"/>
+        </w:rPr>
+      </w:pPr>
+    </w:p>
+    <w:p>
+      <w:pPr>
+        <w:pStyle w:val="NormalIndented"/>
+        <w:rPr>
+          <w:rFonts w:ascii="Century Gothic" w:hAnsi="Century Gothic"/>
+          <w:color w:val="000000" w:themeColor="text1"/>
+        </w:rPr>
+      </w:pPr>
+    </w:p>
+    <w:p>
+      <w:pPr>
+        <w:pStyle w:val="NormalIndented"/>
+        <w:rPr>
+          <w:rFonts w:ascii="Century Gothic" w:hAnsi="Century Gothic"/>
+          <w:color w:val="000000" w:themeColor="text1"/>
+        </w:rPr>
+      </w:pPr>
+    </w:p>
+    <w:p>
+      <w:pPr>
+        <w:pStyle w:val="NormalIndented"/>
+        <w:rPr>
+          <w:rFonts w:ascii="Century Gothic" w:hAnsi="Century Gothic"/>
+          <w:color w:val="000000" w:themeColor="text1"/>
+        </w:rPr>
+      </w:pPr>
+    </w:p>
+    <w:p>
+      <w:pPr>
+        <w:pStyle w:val="NormalIndented"/>
+        <w:rPr>
+          <w:rFonts w:ascii="Century Gothic" w:hAnsi="Century Gothic"/>
+          <w:color w:val="000000" w:themeColor="text1"/>
+        </w:rPr>
+      </w:pPr>
+    </w:p>
+    <w:p>
+      <w:pPr>
+        <w:pStyle w:val="Title"/>
+        <w:rPr>
+          <w:rFonts w:ascii="Century Gothic" w:hAnsi="Century Gothic"/>
+          <w:color w:val="000000" w:themeColor="text1"/>
+        </w:rPr>
+      </w:pPr>
+      <w:r>
+        <w:rPr>
+          <w:rFonts w:ascii="Century Gothic" w:hAnsi="Century Gothic"/>
+          <w:color w:val="000000" w:themeColor="text1"/>
+        </w:rPr>
+        <w:lastRenderedPageBreak/>
+        <w:t>&lt;INSERT YOUR GROUP NAME HERE&gt;</w:t>
+      </w:r>
+    </w:p>
+    <w:p>
+      <w:pPr>
+        <w:spacing w:after="0" w:line="360" w:lineRule="auto"/>
+        <w:rPr>
+          <w:rFonts w:ascii="Century Gothic" w:hAnsi="Century Gothic" w:cstheme="minorHAnsi"/>
+          <w:color w:val="000000" w:themeColor="text1"/>
+        </w:rPr>
+      </w:pPr>
+      <w:r>
+        <w:rPr>
+          <w:rFonts w:ascii="Century Gothic" w:hAnsi="Century Gothic" w:cstheme="minorHAnsi"/>
+          <w:b/>
+          <w:color w:val="000000" w:themeColor="text1"/>
+        </w:rPr>
+        <w:t>Location:</w:t>
+      </w:r>
+      <w:r>
+        <w:rPr>
+          <w:rFonts w:ascii="Century Gothic" w:hAnsi="Century Gothic" w:cstheme="minorHAnsi"/>
+          <w:color w:val="000000" w:themeColor="text1"/>
+        </w:rPr>
+        <w:tab/>
+        <w:t>&lt;WRITE LOCATION OF MEETING HERE&gt;</w:t>
+      </w:r>
+    </w:p>
+    <w:p>
+      <w:pPr>
+        <w:spacing w:after="0" w:line="360" w:lineRule="auto"/>
+        <w:rPr>
+          <w:rFonts w:ascii="Century Gothic" w:hAnsi="Century Gothic" w:cstheme="minorHAnsi"/>
+          <w:color w:val="000000" w:themeColor="text1"/>
+        </w:rPr>
+      </w:pPr>
+      <w:r>
+        <w:rPr>
+          <w:rFonts w:ascii="Century Gothic" w:hAnsi="Century Gothic" w:cstheme="minorHAnsi"/>
+          <w:b/>
+          <w:color w:val="000000" w:themeColor="text1"/>
+        </w:rPr>
+        <w:t>Date:</w:t>
+      </w:r>
+      <w:r>
+        <w:rPr>
+          <w:rFonts w:ascii="Century Gothic" w:hAnsi="Century Gothic" w:cstheme="minorHAnsi"/>
+          <w:color w:val="000000" w:themeColor="text1"/>
+        </w:rPr>
+        <w:tab/>
+      </w:r>
+      <w:r>
+        <w:rPr>
+          <w:rFonts w:ascii="Century Gothic" w:hAnsi="Century Gothic" w:cstheme="minorHAnsi"/>
+          <w:color w:val="000000" w:themeColor="text1"/>
+        </w:rPr>
+        <w:tab/>
+        <w:t>&lt;WRITE DATE OF MEETING HERE&gt;</w:t>
+      </w:r>
+    </w:p>
+    <w:p>
+      <w:pPr>
+        <w:pBdr>
+          <w:bottom w:val="single" w:sz="4" w:space="1" w:color="365F91" w:themeColor="accent1" w:themeShade="BF"/>
+        </w:pBdr>
+        <w:spacing w:after="0" w:line="360" w:lineRule="auto"/>
+        <w:rPr>
+          <w:rFonts w:ascii="Century Gothic" w:hAnsi="Century Gothic" w:cstheme="minorHAnsi"/>
+          <w:color w:val="000000" w:themeColor="text1"/>
+        </w:rPr>
+      </w:pPr>
+      <w:r>
+        <w:rPr>
+          <w:rFonts w:ascii="Century Gothic" w:hAnsi="Century Gothic" w:cstheme="minorHAnsi"/>
+          <w:b/>
+          <w:color w:val="000000" w:themeColor="text1"/>
+        </w:rPr>
+        <w:t>Time:</w:t>
+      </w:r>
+      <w:r>
+        <w:rPr>
+          <w:rFonts w:ascii="Century Gothic" w:hAnsi="Century Gothic" w:cstheme="minorHAnsi"/>
+          <w:color w:val="000000" w:themeColor="text1"/>
+        </w:rPr>
+        <w:tab/>
+      </w:r>
+      <w:r>
+        <w:rPr>
+          <w:rFonts w:ascii="Century Gothic" w:hAnsi="Century Gothic" w:cstheme="minorHAnsi"/>
+          <w:color w:val="000000" w:themeColor="text1"/>
+        </w:rPr>
+        <w:tab/>
+        <w:t>&lt;WRITE BEGIN &amp; END TIME OF MEETING HERE&gt;</w:t>
+      </w:r>
+    </w:p>
+    <w:p>
+      <w:pPr>
+        <w:pStyle w:val="Heading2"/>
+        <w:rPr>
+          <w:rFonts w:ascii="Century Gothic" w:hAnsi="Century Gothic"/>
+          <w:color w:val="000000" w:themeColor="text1"/>
+        </w:rPr>
+      </w:pPr>
+      <w:r>
+        <w:rPr>
+          <w:rFonts w:ascii="Century Gothic" w:hAnsi="Century Gothic"/>
+          <w:color w:val="000000" w:themeColor="text1"/>
+        </w:rPr>
+        <w:t>Attendance</w:t>
+      </w:r>
+    </w:p>
+    <w:p>
+      <w:pPr>
+        <w:pStyle w:val="NormalIndented"/>
+        <w:rPr>
+          <w:rFonts w:ascii="Century Gothic" w:hAnsi="Century Gothic"/>
+          <w:color w:val="000000" w:themeColor="text1"/>
+        </w:rPr>
+      </w:pPr>
+      <w:r>
+        <w:rPr>
+          <w:rFonts w:ascii="Century Gothic" w:hAnsi="Century Gothic"/>
+          <w:color w:val="000000" w:themeColor="text1"/>
+        </w:rPr>
+        <w:t>&lt;LIST FULL NAMES OF EVERYONE WHO ATTENDED THE MEETING&gt;</w:t>
+      </w:r>
+    </w:p>
+    <w:p>
+      <w:pPr>
+        <w:pStyle w:val="Heading2"/>
+        <w:rPr>
+          <w:rFonts w:ascii="Century Gothic" w:hAnsi="Century Gothic"/>
+          <w:color w:val="000000" w:themeColor="text1"/>
+        </w:rPr>
+      </w:pPr>
+      <w:r>
+        <w:rPr>
+          <w:rFonts w:ascii="Century Gothic" w:hAnsi="Century Gothic"/>
+          <w:color w:val="000000" w:themeColor="text1"/>
+        </w:rPr>
+        <w:t>Agenda Items</w:t>
+      </w:r>
+    </w:p>
+    <w:p>
+      <w:pPr>
+        <w:pStyle w:val="ListParagraph"/>
+        <w:numPr>
+          <w:ilvl w:val="0"/>
+          <w:numId w:val="3"/>
+        </w:numPr>
+        <w:spacing w:line="360" w:lineRule="auto"/>
+        <w:rPr>
+          <w:rFonts w:ascii="Century Gothic" w:hAnsi="Century Gothic" w:cs="Arial"/>
+          <w:color w:val="000000" w:themeColor="text1"/>
+        </w:rPr>
+      </w:pPr>
+      <w:r>
+        <w:rPr>
+          <w:rFonts w:ascii="Century Gothic" w:hAnsi="Century Gothic" w:cs="Arial"/>
+          <w:color w:val="000000" w:themeColor="text1"/>
+        </w:rPr>
+        <w:t>&lt;LIST AGENDA ITEM / PRESENTER NAME / DUE DATE HERE&gt;</w:t>
+      </w:r>
+    </w:p>
+    <w:p>
+      <w:pPr>
+        <w:pStyle w:val="ListParagraph"/>
+        <w:numPr>
+          <w:ilvl w:val="0"/>
+          <w:numId w:val="3"/>
+        </w:numPr>
+        <w:spacing w:line="360" w:lineRule="auto"/>
+        <w:rPr>
+          <w:rFonts w:ascii="Century Gothic" w:hAnsi="Century Gothic" w:cs="Arial"/>
+          <w:color w:val="000000" w:themeColor="text1"/>
+        </w:rPr>
+      </w:pPr>
+    </w:p>
+    <w:p>
+      <w:pPr>
+        <w:pStyle w:val="ListParagraph"/>
+        <w:numPr>
+          <w:ilvl w:val="0"/>
+          <w:numId w:val="3"/>
+        </w:numPr>
+        <w:spacing w:line="360" w:lineRule="auto"/>
+        <w:rPr>
+          <w:rFonts w:ascii="Century Gothic" w:hAnsi="Century Gothic" w:cs="Arial"/>
+          <w:color w:val="000000" w:themeColor="text1"/>
+        </w:rPr>
+      </w:pPr>
+    </w:p>
+    <w:p>
+      <w:pPr>
+        <w:pStyle w:val="ListParagraph"/>
+        <w:numPr>
+          <w:ilvl w:val="0"/>
+          <w:numId w:val="3"/>
+        </w:numPr>
+        <w:spacing w:line="360" w:lineRule="auto"/>
+        <w:rPr>
+          <w:rFonts w:ascii="Century Gothic" w:hAnsi="Century Gothic" w:cs="Arial"/>
+          <w:color w:val="000000" w:themeColor="text1"/>
+        </w:rPr>
+      </w:pPr>
+    </w:p>
+    <w:p>
+      <w:pPr>
+        <w:pStyle w:val="Heading2"/>
+        <w:rPr>
+          <w:rFonts w:ascii="Century Gothic" w:hAnsi="Century Gothic"/>
+          <w:color w:val="000000" w:themeColor="text1"/>
+        </w:rPr>
+      </w:pPr>
+      <w:r>
+        <w:rPr>
+          <w:rFonts w:ascii="Century Gothic" w:hAnsi="Century Gothic"/>
+          <w:color w:val="000000" w:themeColor="text1"/>
+        </w:rPr>
+        <w:t xml:space="preserve">Action Items </w:t>
+      </w:r>
+    </w:p>
+    <w:p>
+      <w:pPr>
+        <w:pStyle w:val="ListParagraph"/>
+        <w:numPr>
+          <w:ilvl w:val="0"/>
+          <w:numId w:val="4"/>
+        </w:numPr>
+        <w:spacing w:line="360" w:lineRule="auto"/>
+        <w:rPr>
+          <w:rFonts w:ascii="Century Gothic" w:hAnsi="Century Gothic" w:cs="Arial"/>
+          <w:color w:val="000000" w:themeColor="text1"/>
+        </w:rPr>
+      </w:pPr>
+      <w:r>
+        <w:rPr>
+          <w:rFonts w:ascii="Century Gothic" w:hAnsi="Century Gothic" w:cs="Arial"/>
+          <w:color w:val="000000" w:themeColor="text1"/>
+        </w:rPr>
+        <w:t>LIST ITEM DESCRIPTION / RESPONSIBLE / DUE DATE HERE&gt;</w:t>
+      </w:r>
+    </w:p>
+    <w:p>
+      <w:pPr>
+        <w:pStyle w:val="ListParagraph"/>
+        <w:numPr>
+          <w:ilvl w:val="0"/>
+          <w:numId w:val="4"/>
+        </w:numPr>
+        <w:spacing w:line="360" w:lineRule="auto"/>
+        <w:rPr>
+          <w:rFonts w:ascii="Century Gothic" w:hAnsi="Century Gothic" w:cs="Arial"/>
+          <w:color w:val="000000" w:themeColor="text1"/>
+        </w:rPr>
+      </w:pPr>
+    </w:p>
+    <w:p>
+      <w:pPr>
+        <w:pStyle w:val="ListParagraph"/>
+        <w:numPr>
+          <w:ilvl w:val="0"/>
+          <w:numId w:val="4"/>
+        </w:numPr>
+        <w:spacing w:line="360" w:lineRule="auto"/>
+        <w:rPr>
+          <w:rFonts w:ascii="Century Gothic" w:hAnsi="Century Gothic" w:cs="Arial"/>
+          <w:color w:val="000000" w:themeColor="text1"/>
+        </w:rPr>
+      </w:pPr>
+    </w:p>
+    <w:p>
+      <w:pPr>
+        <w:pStyle w:val="ListParagraph"/>
+        <w:numPr>
+          <w:ilvl w:val="0"/>
+          <w:numId w:val="4"/>
+        </w:numPr>
+        <w:spacing w:line="360" w:lineRule="auto"/>
+        <w:rPr>
+          <w:rFonts w:ascii="Century Gothic" w:hAnsi="Century Gothic" w:cs="Arial"/>
+          <w:color w:val="000000" w:themeColor="text1"/>
+        </w:rPr>
+      </w:pPr>
+    </w:p>
+    <w:p>
+      <w:pPr>
+        <w:pStyle w:val="Heading2"/>
+        <w:rPr>
+          <w:rFonts w:ascii="Century Gothic" w:hAnsi="Century Gothic"/>
+          <w:color w:val="000000" w:themeColor="text1"/>
+        </w:rPr>
+      </w:pPr>
+      <w:r>
+        <w:rPr>
+          <w:rFonts w:ascii="Century Gothic" w:hAnsi="Century Gothic"/>
+          <w:color w:val="000000" w:themeColor="text1"/>
+        </w:rPr>
+        <w:t xml:space="preserve">Other Notes </w:t>
+      </w:r>
+    </w:p>
+    <w:p>
+      <w:pPr>
+        <w:pStyle w:val="NormalIndented"/>
         <w:rPr>
           <w:rFonts w:ascii="Century Gothic" w:hAnsi="Century Gothic"/>
           <w:color w:val="000000" w:themeColor="text1"/>
@@ -450,8 +2268,26 @@
         <w:t>Other important details discussed during the meeting can be entered here.</w:t>
       </w:r>
     </w:p>
+    <w:p>
+      <w:pPr>
+        <w:pStyle w:val="NormalIndented"/>
+        <w:rPr>
+          <w:rFonts w:ascii="Century Gothic" w:hAnsi="Century Gothic"/>
+          <w:color w:val="000000" w:themeColor="text1"/>
+        </w:rPr>
+      </w:pPr>
+    </w:p>
+    <w:p>
+      <w:pPr>
+        <w:pStyle w:val="NormalIndented"/>
+        <w:rPr>
+          <w:rFonts w:ascii="Century Gothic" w:hAnsi="Century Gothic"/>
+          <w:color w:val="000000" w:themeColor="text1"/>
+        </w:rPr>
+      </w:pPr>
+    </w:p>
     <w:sectPr>
-      <w:headerReference w:type="default" r:id="rId7"/>
+      <w:headerReference w:type="default" r:id="rId8"/>
       <w:pgSz w:w="12240" w:h="15840" w:code="1"/>
       <w:pgMar w:top="1080" w:right="1080" w:bottom="1080" w:left="1080" w:header="504" w:footer="504" w:gutter="0"/>
       <w:cols w:space="720"/>
@@ -462,7 +2298,7 @@
 </file>
 
 <file path=word/endnotes.xml><?xml version="1.0" encoding="utf-8"?>
-<w:endnotes xmlns:wpc="http://schemas.microsoft.com/office/word/2010/wordprocessingCanvas" xmlns:cx="http://schemas.microsoft.com/office/drawing/2014/chartex" xmlns:cx1="http://schemas.microsoft.com/office/drawing/2015/9/8/chartex" xmlns:cx2="http://schemas.microsoft.com/office/drawing/2015/10/21/chartex" xmlns:cx3="http://schemas.microsoft.com/office/drawing/2016/5/9/chartex" xmlns:cx4="http://schemas.microsoft.com/office/drawing/2016/5/10/chartex" xmlns:cx5="http://schemas.microsoft.com/office/drawing/2016/5/11/chartex" xmlns:cx6="http://schemas.microsoft.com/office/drawing/2016/5/12/chartex" xmlns:cx7="http://schemas.microsoft.com/office/drawing/2016/5/13/chartex" xmlns:cx8="http://schemas.microsoft.com/office/drawing/2016/5/14/chartex" xmlns:mc="http://schemas.openxmlformats.org/markup-compatibility/2006" xmlns:aink="http://schemas.microsoft.com/office/drawing/2016/ink" xmlns:am3d="http://schemas.microsoft.com/office/drawing/2017/model3d" xmlns:o="urn:schemas-microsoft-com:office:office" xmlns:r="http://schemas.openxmlformats.org/officeDocument/2006/relationships" xmlns:m="http://schemas.openxmlformats.org/officeDocument/2006/math" xmlns:v="urn:schemas-microsoft-com:vml" xmlns:wp14="http://schemas.microsoft.com/office/word/2010/wordprocessingDrawing" xmlns:wp="http://schemas.openxmlformats.org/drawingml/2006/wordprocessingDrawing" xmlns:w10="urn:schemas-microsoft-com:office:word" xmlns:w="http://schemas.openxmlformats.org/wordprocessingml/2006/main" xmlns:w14="http://schemas.microsoft.com/office/word/2010/wordml" xmlns:w15="http://schemas.microsoft.com/office/word/2012/wordml" xmlns:w16cid="http://schemas.microsoft.com/office/word/2016/wordml/cid" xmlns:w16se="http://schemas.microsoft.com/office/word/2015/wordml/symex" xmlns:wpg="http://schemas.microsoft.com/office/word/2010/wordprocessingGroup" xmlns:wpi="http://schemas.microsoft.com/office/word/2010/wordprocessingInk" xmlns:wne="http://schemas.microsoft.com/office/word/2006/wordml" xmlns:wps="http://schemas.microsoft.com/office/word/2010/wordprocessingShape" mc:Ignorable="w14 w15 w16se w16cid wp14">
+<w:endnotes xmlns:wpc="http://schemas.microsoft.com/office/word/2010/wordprocessingCanvas" xmlns:cx="http://schemas.microsoft.com/office/drawing/2014/chartex" xmlns:cx1="http://schemas.microsoft.com/office/drawing/2015/9/8/chartex" xmlns:cx2="http://schemas.microsoft.com/office/drawing/2015/10/21/chartex" xmlns:cx3="http://schemas.microsoft.com/office/drawing/2016/5/9/chartex" xmlns:cx4="http://schemas.microsoft.com/office/drawing/2016/5/10/chartex" xmlns:cx5="http://schemas.microsoft.com/office/drawing/2016/5/11/chartex" xmlns:cx6="http://schemas.microsoft.com/office/drawing/2016/5/12/chartex" xmlns:cx7="http://schemas.microsoft.com/office/drawing/2016/5/13/chartex" xmlns:cx8="http://schemas.microsoft.com/office/drawing/2016/5/14/chartex" xmlns:mc="http://schemas.openxmlformats.org/markup-compatibility/2006" xmlns:aink="http://schemas.microsoft.com/office/drawing/2016/ink" xmlns:am3d="http://schemas.microsoft.com/office/drawing/2017/model3d" xmlns:o="urn:schemas-microsoft-com:office:office" xmlns:oel="http://schemas.microsoft.com/office/2019/extlst" xmlns:r="http://schemas.openxmlformats.org/officeDocument/2006/relationships" xmlns:m="http://schemas.openxmlformats.org/officeDocument/2006/math" xmlns:v="urn:schemas-microsoft-com:vml" xmlns:wp14="http://schemas.microsoft.com/office/word/2010/wordprocessingDrawing" xmlns:wp="http://schemas.openxmlformats.org/drawingml/2006/wordprocessingDrawing" xmlns:w10="urn:schemas-microsoft-com:office:word" xmlns:w="http://schemas.openxmlformats.org/wordprocessingml/2006/main" xmlns:w14="http://schemas.microsoft.com/office/word/2010/wordml" xmlns:w15="http://schemas.microsoft.com/office/word/2012/wordml" xmlns:w16cex="http://schemas.microsoft.com/office/word/2018/wordml/cex" xmlns:w16cid="http://schemas.microsoft.com/office/word/2016/wordml/cid" xmlns:w16="http://schemas.microsoft.com/office/word/2018/wordml" xmlns:w16sdtdh="http://schemas.microsoft.com/office/word/2020/wordml/sdtdatahash" xmlns:w16se="http://schemas.microsoft.com/office/word/2015/wordml/symex" xmlns:wpg="http://schemas.microsoft.com/office/word/2010/wordprocessingGroup" xmlns:wpi="http://schemas.microsoft.com/office/word/2010/wordprocessingInk" xmlns:wne="http://schemas.microsoft.com/office/word/2006/wordml" xmlns:wps="http://schemas.microsoft.com/office/word/2010/wordprocessingShape" mc:Ignorable="w14 w15 w16se w16cid w16 w16cex w16sdtdh wp14">
   <w:endnote w:type="separator" w:id="-1">
     <w:p>
       <w:pPr>
@@ -487,7 +2323,7 @@
 </file>
 
 <file path=word/footnotes.xml><?xml version="1.0" encoding="utf-8"?>
-<w:footnotes xmlns:wpc="http://schemas.microsoft.com/office/word/2010/wordprocessingCanvas" xmlns:cx="http://schemas.microsoft.com/office/drawing/2014/chartex" xmlns:cx1="http://schemas.microsoft.com/office/drawing/2015/9/8/chartex" xmlns:cx2="http://schemas.microsoft.com/office/drawing/2015/10/21/chartex" xmlns:cx3="http://schemas.microsoft.com/office/drawing/2016/5/9/chartex" xmlns:cx4="http://schemas.microsoft.com/office/drawing/2016/5/10/chartex" xmlns:cx5="http://schemas.microsoft.com/office/drawing/2016/5/11/chartex" xmlns:cx6="http://schemas.microsoft.com/office/drawing/2016/5/12/chartex" xmlns:cx7="http://schemas.microsoft.com/office/drawing/2016/5/13/chartex" xmlns:cx8="http://schemas.microsoft.com/office/drawing/2016/5/14/chartex" xmlns:mc="http://schemas.openxmlformats.org/markup-compatibility/2006" xmlns:aink="http://schemas.microsoft.com/office/drawing/2016/ink" xmlns:am3d="http://schemas.microsoft.com/office/drawing/2017/model3d" xmlns:o="urn:schemas-microsoft-com:office:office" xmlns:r="http://schemas.openxmlformats.org/officeDocument/2006/relationships" xmlns:m="http://schemas.openxmlformats.org/officeDocument/2006/math" xmlns:v="urn:schemas-microsoft-com:vml" xmlns:wp14="http://schemas.microsoft.com/office/word/2010/wordprocessingDrawing" xmlns:wp="http://schemas.openxmlformats.org/drawingml/2006/wordprocessingDrawing" xmlns:w10="urn:schemas-microsoft-com:office:word" xmlns:w="http://schemas.openxmlformats.org/wordprocessingml/2006/main" xmlns:w14="http://schemas.microsoft.com/office/word/2010/wordml" xmlns:w15="http://schemas.microsoft.com/office/word/2012/wordml" xmlns:w16cid="http://schemas.microsoft.com/office/word/2016/wordml/cid" xmlns:w16se="http://schemas.microsoft.com/office/word/2015/wordml/symex" xmlns:wpg="http://schemas.microsoft.com/office/word/2010/wordprocessingGroup" xmlns:wpi="http://schemas.microsoft.com/office/word/2010/wordprocessingInk" xmlns:wne="http://schemas.microsoft.com/office/word/2006/wordml" xmlns:wps="http://schemas.microsoft.com/office/word/2010/wordprocessingShape" mc:Ignorable="w14 w15 w16se w16cid wp14">
+<w:footnotes xmlns:wpc="http://schemas.microsoft.com/office/word/2010/wordprocessingCanvas" xmlns:cx="http://schemas.microsoft.com/office/drawing/2014/chartex" xmlns:cx1="http://schemas.microsoft.com/office/drawing/2015/9/8/chartex" xmlns:cx2="http://schemas.microsoft.com/office/drawing/2015/10/21/chartex" xmlns:cx3="http://schemas.microsoft.com/office/drawing/2016/5/9/chartex" xmlns:cx4="http://schemas.microsoft.com/office/drawing/2016/5/10/chartex" xmlns:cx5="http://schemas.microsoft.com/office/drawing/2016/5/11/chartex" xmlns:cx6="http://schemas.microsoft.com/office/drawing/2016/5/12/chartex" xmlns:cx7="http://schemas.microsoft.com/office/drawing/2016/5/13/chartex" xmlns:cx8="http://schemas.microsoft.com/office/drawing/2016/5/14/chartex" xmlns:mc="http://schemas.openxmlformats.org/markup-compatibility/2006" xmlns:aink="http://schemas.microsoft.com/office/drawing/2016/ink" xmlns:am3d="http://schemas.microsoft.com/office/drawing/2017/model3d" xmlns:o="urn:schemas-microsoft-com:office:office" xmlns:oel="http://schemas.microsoft.com/office/2019/extlst" xmlns:r="http://schemas.openxmlformats.org/officeDocument/2006/relationships" xmlns:m="http://schemas.openxmlformats.org/officeDocument/2006/math" xmlns:v="urn:schemas-microsoft-com:vml" xmlns:wp14="http://schemas.microsoft.com/office/word/2010/wordprocessingDrawing" xmlns:wp="http://schemas.openxmlformats.org/drawingml/2006/wordprocessingDrawing" xmlns:w10="urn:schemas-microsoft-com:office:word" xmlns:w="http://schemas.openxmlformats.org/wordprocessingml/2006/main" xmlns:w14="http://schemas.microsoft.com/office/word/2010/wordml" xmlns:w15="http://schemas.microsoft.com/office/word/2012/wordml" xmlns:w16cex="http://schemas.microsoft.com/office/word/2018/wordml/cex" xmlns:w16cid="http://schemas.microsoft.com/office/word/2016/wordml/cid" xmlns:w16="http://schemas.microsoft.com/office/word/2018/wordml" xmlns:w16sdtdh="http://schemas.microsoft.com/office/word/2020/wordml/sdtdatahash" xmlns:w16se="http://schemas.microsoft.com/office/word/2015/wordml/symex" xmlns:wpg="http://schemas.microsoft.com/office/word/2010/wordprocessingGroup" xmlns:wpi="http://schemas.microsoft.com/office/word/2010/wordprocessingInk" xmlns:wne="http://schemas.microsoft.com/office/word/2006/wordml" xmlns:wps="http://schemas.microsoft.com/office/word/2010/wordprocessingShape" mc:Ignorable="w14 w15 w16se w16cid w16 w16cex w16sdtdh wp14">
   <w:footnote w:type="separator" w:id="-1">
     <w:p>
       <w:pPr>
@@ -512,7 +2348,7 @@
 </file>
 
 <file path=word/header1.xml><?xml version="1.0" encoding="utf-8"?>
-<w:hdr xmlns:wpc="http://schemas.microsoft.com/office/word/2010/wordprocessingCanvas" xmlns:cx="http://schemas.microsoft.com/office/drawing/2014/chartex" xmlns:cx1="http://schemas.microsoft.com/office/drawing/2015/9/8/chartex" xmlns:cx2="http://schemas.microsoft.com/office/drawing/2015/10/21/chartex" xmlns:cx3="http://schemas.microsoft.com/office/drawing/2016/5/9/chartex" xmlns:cx4="http://schemas.microsoft.com/office/drawing/2016/5/10/chartex" xmlns:cx5="http://schemas.microsoft.com/office/drawing/2016/5/11/chartex" xmlns:cx6="http://schemas.microsoft.com/office/drawing/2016/5/12/chartex" xmlns:cx7="http://schemas.microsoft.com/office/drawing/2016/5/13/chartex" xmlns:cx8="http://schemas.microsoft.com/office/drawing/2016/5/14/chartex" xmlns:mc="http://schemas.openxmlformats.org/markup-compatibility/2006" xmlns:aink="http://schemas.microsoft.com/office/drawing/2016/ink" xmlns:am3d="http://schemas.microsoft.com/office/drawing/2017/model3d" xmlns:o="urn:schemas-microsoft-com:office:office" xmlns:r="http://schemas.openxmlformats.org/officeDocument/2006/relationships" xmlns:m="http://schemas.openxmlformats.org/officeDocument/2006/math" xmlns:v="urn:schemas-microsoft-com:vml" xmlns:wp14="http://schemas.microsoft.com/office/word/2010/wordprocessingDrawing" xmlns:wp="http://schemas.openxmlformats.org/drawingml/2006/wordprocessingDrawing" xmlns:w10="urn:schemas-microsoft-com:office:word" xmlns:w="http://schemas.openxmlformats.org/wordprocessingml/2006/main" xmlns:w14="http://schemas.microsoft.com/office/word/2010/wordml" xmlns:w15="http://schemas.microsoft.com/office/word/2012/wordml" xmlns:w16cid="http://schemas.microsoft.com/office/word/2016/wordml/cid" xmlns:w16se="http://schemas.microsoft.com/office/word/2015/wordml/symex" xmlns:wpg="http://schemas.microsoft.com/office/word/2010/wordprocessingGroup" xmlns:wpi="http://schemas.microsoft.com/office/word/2010/wordprocessingInk" xmlns:wne="http://schemas.microsoft.com/office/word/2006/wordml" xmlns:wps="http://schemas.microsoft.com/office/word/2010/wordprocessingShape" mc:Ignorable="w14 w15 w16se w16cid wp14">
+<w:hdr xmlns:wpc="http://schemas.microsoft.com/office/word/2010/wordprocessingCanvas" xmlns:cx="http://schemas.microsoft.com/office/drawing/2014/chartex" xmlns:cx1="http://schemas.microsoft.com/office/drawing/2015/9/8/chartex" xmlns:cx2="http://schemas.microsoft.com/office/drawing/2015/10/21/chartex" xmlns:cx3="http://schemas.microsoft.com/office/drawing/2016/5/9/chartex" xmlns:cx4="http://schemas.microsoft.com/office/drawing/2016/5/10/chartex" xmlns:cx5="http://schemas.microsoft.com/office/drawing/2016/5/11/chartex" xmlns:cx6="http://schemas.microsoft.com/office/drawing/2016/5/12/chartex" xmlns:cx7="http://schemas.microsoft.com/office/drawing/2016/5/13/chartex" xmlns:cx8="http://schemas.microsoft.com/office/drawing/2016/5/14/chartex" xmlns:mc="http://schemas.openxmlformats.org/markup-compatibility/2006" xmlns:aink="http://schemas.microsoft.com/office/drawing/2016/ink" xmlns:am3d="http://schemas.microsoft.com/office/drawing/2017/model3d" xmlns:o="urn:schemas-microsoft-com:office:office" xmlns:oel="http://schemas.microsoft.com/office/2019/extlst" xmlns:r="http://schemas.openxmlformats.org/officeDocument/2006/relationships" xmlns:m="http://schemas.openxmlformats.org/officeDocument/2006/math" xmlns:v="urn:schemas-microsoft-com:vml" xmlns:wp14="http://schemas.microsoft.com/office/word/2010/wordprocessingDrawing" xmlns:wp="http://schemas.openxmlformats.org/drawingml/2006/wordprocessingDrawing" xmlns:w10="urn:schemas-microsoft-com:office:word" xmlns:w="http://schemas.openxmlformats.org/wordprocessingml/2006/main" xmlns:w14="http://schemas.microsoft.com/office/word/2010/wordml" xmlns:w15="http://schemas.microsoft.com/office/word/2012/wordml" xmlns:w16cex="http://schemas.microsoft.com/office/word/2018/wordml/cex" xmlns:w16cid="http://schemas.microsoft.com/office/word/2016/wordml/cid" xmlns:w16="http://schemas.microsoft.com/office/word/2018/wordml" xmlns:w16sdtdh="http://schemas.microsoft.com/office/word/2020/wordml/sdtdatahash" xmlns:w16se="http://schemas.microsoft.com/office/word/2015/wordml/symex" xmlns:wpg="http://schemas.microsoft.com/office/word/2010/wordprocessingGroup" xmlns:wpi="http://schemas.microsoft.com/office/word/2010/wordprocessingInk" xmlns:wne="http://schemas.microsoft.com/office/word/2006/wordml" xmlns:wps="http://schemas.microsoft.com/office/word/2010/wordprocessingShape" mc:Ignorable="w14 w15 w16se w16cid w16 w16cex w16sdtdh wp14">
   <w:sdt>
     <w:sdtPr>
       <w:id w:val="1477648756"/>
@@ -645,8 +2481,186 @@
 </file>
 
 <file path=word/numbering.xml><?xml version="1.0" encoding="utf-8"?>
-<w:numbering xmlns:wpc="http://schemas.microsoft.com/office/word/2010/wordprocessingCanvas" xmlns:cx="http://schemas.microsoft.com/office/drawing/2014/chartex" xmlns:cx1="http://schemas.microsoft.com/office/drawing/2015/9/8/chartex" xmlns:cx2="http://schemas.microsoft.com/office/drawing/2015/10/21/chartex" xmlns:cx3="http://schemas.microsoft.com/office/drawing/2016/5/9/chartex" xmlns:cx4="http://schemas.microsoft.com/office/drawing/2016/5/10/chartex" xmlns:cx5="http://schemas.microsoft.com/office/drawing/2016/5/11/chartex" xmlns:cx6="http://schemas.microsoft.com/office/drawing/2016/5/12/chartex" xmlns:cx7="http://schemas.microsoft.com/office/drawing/2016/5/13/chartex" xmlns:cx8="http://schemas.microsoft.com/office/drawing/2016/5/14/chartex" xmlns:mc="http://schemas.openxmlformats.org/markup-compatibility/2006" xmlns:aink="http://schemas.microsoft.com/office/drawing/2016/ink" xmlns:am3d="http://schemas.microsoft.com/office/drawing/2017/model3d" xmlns:o="urn:schemas-microsoft-com:office:office" xmlns:r="http://schemas.openxmlformats.org/officeDocument/2006/relationships" xmlns:m="http://schemas.openxmlformats.org/officeDocument/2006/math" xmlns:v="urn:schemas-microsoft-com:vml" xmlns:wp14="http://schemas.microsoft.com/office/word/2010/wordprocessingDrawing" xmlns:wp="http://schemas.openxmlformats.org/drawingml/2006/wordprocessingDrawing" xmlns:w10="urn:schemas-microsoft-com:office:word" xmlns:w="http://schemas.openxmlformats.org/wordprocessingml/2006/main" xmlns:w14="http://schemas.microsoft.com/office/word/2010/wordml" xmlns:w15="http://schemas.microsoft.com/office/word/2012/wordml" xmlns:w16cid="http://schemas.microsoft.com/office/word/2016/wordml/cid" xmlns:w16se="http://schemas.microsoft.com/office/word/2015/wordml/symex" xmlns:wpg="http://schemas.microsoft.com/office/word/2010/wordprocessingGroup" xmlns:wpi="http://schemas.microsoft.com/office/word/2010/wordprocessingInk" xmlns:wne="http://schemas.microsoft.com/office/word/2006/wordml" xmlns:wps="http://schemas.microsoft.com/office/word/2010/wordprocessingShape" mc:Ignorable="w14 w15 w16se w16cid wp14">
+<w:numbering xmlns:wpc="http://schemas.microsoft.com/office/word/2010/wordprocessingCanvas" xmlns:cx="http://schemas.microsoft.com/office/drawing/2014/chartex" xmlns:cx1="http://schemas.microsoft.com/office/drawing/2015/9/8/chartex" xmlns:cx2="http://schemas.microsoft.com/office/drawing/2015/10/21/chartex" xmlns:cx3="http://schemas.microsoft.com/office/drawing/2016/5/9/chartex" xmlns:cx4="http://schemas.microsoft.com/office/drawing/2016/5/10/chartex" xmlns:cx5="http://schemas.microsoft.com/office/drawing/2016/5/11/chartex" xmlns:cx6="http://schemas.microsoft.com/office/drawing/2016/5/12/chartex" xmlns:cx7="http://schemas.microsoft.com/office/drawing/2016/5/13/chartex" xmlns:cx8="http://schemas.microsoft.com/office/drawing/2016/5/14/chartex" xmlns:mc="http://schemas.openxmlformats.org/markup-compatibility/2006" xmlns:aink="http://schemas.microsoft.com/office/drawing/2016/ink" xmlns:am3d="http://schemas.microsoft.com/office/drawing/2017/model3d" xmlns:o="urn:schemas-microsoft-com:office:office" xmlns:oel="http://schemas.microsoft.com/office/2019/extlst" xmlns:r="http://schemas.openxmlformats.org/officeDocument/2006/relationships" xmlns:m="http://schemas.openxmlformats.org/officeDocument/2006/math" xmlns:v="urn:schemas-microsoft-com:vml" xmlns:wp14="http://schemas.microsoft.com/office/word/2010/wordprocessingDrawing" xmlns:wp="http://schemas.openxmlformats.org/drawingml/2006/wordprocessingDrawing" xmlns:w10="urn:schemas-microsoft-com:office:word" xmlns:w="http://schemas.openxmlformats.org/wordprocessingml/2006/main" xmlns:w14="http://schemas.microsoft.com/office/word/2010/wordml" xmlns:w15="http://schemas.microsoft.com/office/word/2012/wordml" xmlns:w16cex="http://schemas.microsoft.com/office/word/2018/wordml/cex" xmlns:w16cid="http://schemas.microsoft.com/office/word/2016/wordml/cid" xmlns:w16="http://schemas.microsoft.com/office/word/2018/wordml" xmlns:w16sdtdh="http://schemas.microsoft.com/office/word/2020/wordml/sdtdatahash" xmlns:w16se="http://schemas.microsoft.com/office/word/2015/wordml/symex" xmlns:wpg="http://schemas.microsoft.com/office/word/2010/wordprocessingGroup" xmlns:wpi="http://schemas.microsoft.com/office/word/2010/wordprocessingInk" xmlns:wne="http://schemas.microsoft.com/office/word/2006/wordml" xmlns:wps="http://schemas.microsoft.com/office/word/2010/wordprocessingShape" mc:Ignorable="w14 w15 w16se w16cid w16 w16cex w16sdtdh wp14">
   <w:abstractNum w:abstractNumId="0" w15:restartNumberingAfterBreak="0">
+    <w:nsid w:val="1EA608E9"/>
+    <w:multiLevelType w:val="hybridMultilevel"/>
+    <w:tmpl w:val="2ECCA00C"/>
+    <w:lvl w:ilvl="0" w:tplc="FFFFFFFF">
+      <w:start w:val="1"/>
+      <w:numFmt w:val="decimal"/>
+      <w:lvlText w:val="%1."/>
+      <w:lvlJc w:val="left"/>
+      <w:pPr>
+        <w:ind w:left="648" w:hanging="360"/>
+      </w:pPr>
+      <w:rPr>
+        <w:rFonts w:hint="default"/>
+      </w:rPr>
+    </w:lvl>
+    <w:lvl w:ilvl="1" w:tplc="FFFFFFFF">
+      <w:start w:val="1"/>
+      <w:numFmt w:val="lowerLetter"/>
+      <w:lvlText w:val="%2."/>
+      <w:lvlJc w:val="left"/>
+      <w:pPr>
+        <w:ind w:left="1368" w:hanging="360"/>
+      </w:pPr>
+    </w:lvl>
+    <w:lvl w:ilvl="2" w:tplc="FFFFFFFF" w:tentative="1">
+      <w:start w:val="1"/>
+      <w:numFmt w:val="lowerRoman"/>
+      <w:lvlText w:val="%3."/>
+      <w:lvlJc w:val="right"/>
+      <w:pPr>
+        <w:ind w:left="2088" w:hanging="180"/>
+      </w:pPr>
+    </w:lvl>
+    <w:lvl w:ilvl="3" w:tplc="FFFFFFFF" w:tentative="1">
+      <w:start w:val="1"/>
+      <w:numFmt w:val="decimal"/>
+      <w:lvlText w:val="%4."/>
+      <w:lvlJc w:val="left"/>
+      <w:pPr>
+        <w:ind w:left="2808" w:hanging="360"/>
+      </w:pPr>
+    </w:lvl>
+    <w:lvl w:ilvl="4" w:tplc="FFFFFFFF" w:tentative="1">
+      <w:start w:val="1"/>
+      <w:numFmt w:val="lowerLetter"/>
+      <w:lvlText w:val="%5."/>
+      <w:lvlJc w:val="left"/>
+      <w:pPr>
+        <w:ind w:left="3528" w:hanging="360"/>
+      </w:pPr>
+    </w:lvl>
+    <w:lvl w:ilvl="5" w:tplc="FFFFFFFF" w:tentative="1">
+      <w:start w:val="1"/>
+      <w:numFmt w:val="lowerRoman"/>
+      <w:lvlText w:val="%6."/>
+      <w:lvlJc w:val="right"/>
+      <w:pPr>
+        <w:ind w:left="4248" w:hanging="180"/>
+      </w:pPr>
+    </w:lvl>
+    <w:lvl w:ilvl="6" w:tplc="FFFFFFFF" w:tentative="1">
+      <w:start w:val="1"/>
+      <w:numFmt w:val="decimal"/>
+      <w:lvlText w:val="%7."/>
+      <w:lvlJc w:val="left"/>
+      <w:pPr>
+        <w:ind w:left="4968" w:hanging="360"/>
+      </w:pPr>
+    </w:lvl>
+    <w:lvl w:ilvl="7" w:tplc="FFFFFFFF" w:tentative="1">
+      <w:start w:val="1"/>
+      <w:numFmt w:val="lowerLetter"/>
+      <w:lvlText w:val="%8."/>
+      <w:lvlJc w:val="left"/>
+      <w:pPr>
+        <w:ind w:left="5688" w:hanging="360"/>
+      </w:pPr>
+    </w:lvl>
+    <w:lvl w:ilvl="8" w:tplc="FFFFFFFF" w:tentative="1">
+      <w:start w:val="1"/>
+      <w:numFmt w:val="lowerRoman"/>
+      <w:lvlText w:val="%9."/>
+      <w:lvlJc w:val="right"/>
+      <w:pPr>
+        <w:ind w:left="6408" w:hanging="180"/>
+      </w:pPr>
+    </w:lvl>
+  </w:abstractNum>
+  <w:abstractNum w:abstractNumId="1" w15:restartNumberingAfterBreak="0">
+    <w:nsid w:val="20B92113"/>
+    <w:multiLevelType w:val="hybridMultilevel"/>
+    <w:tmpl w:val="53F66830"/>
+    <w:lvl w:ilvl="0" w:tplc="F78E8686">
+      <w:start w:val="1"/>
+      <w:numFmt w:val="decimal"/>
+      <w:lvlText w:val="%1."/>
+      <w:lvlJc w:val="left"/>
+      <w:pPr>
+        <w:ind w:left="648" w:hanging="360"/>
+      </w:pPr>
+      <w:rPr>
+        <w:rFonts w:hint="default"/>
+      </w:rPr>
+    </w:lvl>
+    <w:lvl w:ilvl="1" w:tplc="04090019" w:tentative="1">
+      <w:start w:val="1"/>
+      <w:numFmt w:val="lowerLetter"/>
+      <w:lvlText w:val="%2."/>
+      <w:lvlJc w:val="left"/>
+      <w:pPr>
+        <w:ind w:left="1368" w:hanging="360"/>
+      </w:pPr>
+    </w:lvl>
+    <w:lvl w:ilvl="2" w:tplc="0409001B" w:tentative="1">
+      <w:start w:val="1"/>
+      <w:numFmt w:val="lowerRoman"/>
+      <w:lvlText w:val="%3."/>
+      <w:lvlJc w:val="right"/>
+      <w:pPr>
+        <w:ind w:left="2088" w:hanging="180"/>
+      </w:pPr>
+    </w:lvl>
+    <w:lvl w:ilvl="3" w:tplc="0409000F" w:tentative="1">
+      <w:start w:val="1"/>
+      <w:numFmt w:val="decimal"/>
+      <w:lvlText w:val="%4."/>
+      <w:lvlJc w:val="left"/>
+      <w:pPr>
+        <w:ind w:left="2808" w:hanging="360"/>
+      </w:pPr>
+    </w:lvl>
+    <w:lvl w:ilvl="4" w:tplc="04090019" w:tentative="1">
+      <w:start w:val="1"/>
+      <w:numFmt w:val="lowerLetter"/>
+      <w:lvlText w:val="%5."/>
+      <w:lvlJc w:val="left"/>
+      <w:pPr>
+        <w:ind w:left="3528" w:hanging="360"/>
+      </w:pPr>
+    </w:lvl>
+    <w:lvl w:ilvl="5" w:tplc="0409001B" w:tentative="1">
+      <w:start w:val="1"/>
+      <w:numFmt w:val="lowerRoman"/>
+      <w:lvlText w:val="%6."/>
+      <w:lvlJc w:val="right"/>
+      <w:pPr>
+        <w:ind w:left="4248" w:hanging="180"/>
+      </w:pPr>
+    </w:lvl>
+    <w:lvl w:ilvl="6" w:tplc="0409000F" w:tentative="1">
+      <w:start w:val="1"/>
+      <w:numFmt w:val="decimal"/>
+      <w:lvlText w:val="%7."/>
+      <w:lvlJc w:val="left"/>
+      <w:pPr>
+        <w:ind w:left="4968" w:hanging="360"/>
+      </w:pPr>
+    </w:lvl>
+    <w:lvl w:ilvl="7" w:tplc="04090019" w:tentative="1">
+      <w:start w:val="1"/>
+      <w:numFmt w:val="lowerLetter"/>
+      <w:lvlText w:val="%8."/>
+      <w:lvlJc w:val="left"/>
+      <w:pPr>
+        <w:ind w:left="5688" w:hanging="360"/>
+      </w:pPr>
+    </w:lvl>
+    <w:lvl w:ilvl="8" w:tplc="0409001B" w:tentative="1">
+      <w:start w:val="1"/>
+      <w:numFmt w:val="lowerRoman"/>
+      <w:lvlText w:val="%9."/>
+      <w:lvlJc w:val="right"/>
+      <w:pPr>
+        <w:ind w:left="6408" w:hanging="180"/>
+      </w:pPr>
+    </w:lvl>
+  </w:abstractNum>
+  <w:abstractNum w:abstractNumId="2" w15:restartNumberingAfterBreak="0">
     <w:nsid w:val="65355BE4"/>
     <w:multiLevelType w:val="hybridMultilevel"/>
     <w:tmpl w:val="FAEE1DE4"/>
@@ -662,7 +2676,7 @@
         <w:rFonts w:hint="default"/>
       </w:rPr>
     </w:lvl>
-    <w:lvl w:ilvl="1" w:tplc="04090019" w:tentative="1">
+    <w:lvl w:ilvl="1" w:tplc="04090019">
       <w:start w:val="1"/>
       <w:numFmt w:val="lowerLetter"/>
       <w:lvlText w:val="%2."/>
@@ -735,7 +2749,7 @@
       </w:pPr>
     </w:lvl>
   </w:abstractNum>
-  <w:abstractNum w:abstractNumId="1" w15:restartNumberingAfterBreak="0">
+  <w:abstractNum w:abstractNumId="3" w15:restartNumberingAfterBreak="0">
     <w:nsid w:val="672830E8"/>
     <w:multiLevelType w:val="hybridMultilevel"/>
     <w:tmpl w:val="2ECCA00C"/>
@@ -824,17 +2838,267 @@
       </w:pPr>
     </w:lvl>
   </w:abstractNum>
-  <w:num w:numId="1">
+  <w:abstractNum w:abstractNumId="4" w15:restartNumberingAfterBreak="0">
+    <w:nsid w:val="708F7BB4"/>
+    <w:multiLevelType w:val="hybridMultilevel"/>
+    <w:tmpl w:val="CC8E190A"/>
+    <w:lvl w:ilvl="0" w:tplc="C36A3E34">
+      <w:start w:val="1"/>
+      <w:numFmt w:val="decimal"/>
+      <w:lvlText w:val="%1."/>
+      <w:lvlJc w:val="left"/>
+      <w:pPr>
+        <w:ind w:left="720" w:hanging="360"/>
+      </w:pPr>
+      <w:rPr>
+        <w:rFonts w:hint="default"/>
+      </w:rPr>
+    </w:lvl>
+    <w:lvl w:ilvl="1" w:tplc="04090019" w:tentative="1">
+      <w:start w:val="1"/>
+      <w:numFmt w:val="lowerLetter"/>
+      <w:lvlText w:val="%2."/>
+      <w:lvlJc w:val="left"/>
+      <w:pPr>
+        <w:ind w:left="1440" w:hanging="360"/>
+      </w:pPr>
+    </w:lvl>
+    <w:lvl w:ilvl="2" w:tplc="0409001B" w:tentative="1">
+      <w:start w:val="1"/>
+      <w:numFmt w:val="lowerRoman"/>
+      <w:lvlText w:val="%3."/>
+      <w:lvlJc w:val="right"/>
+      <w:pPr>
+        <w:ind w:left="2160" w:hanging="180"/>
+      </w:pPr>
+    </w:lvl>
+    <w:lvl w:ilvl="3" w:tplc="0409000F" w:tentative="1">
+      <w:start w:val="1"/>
+      <w:numFmt w:val="decimal"/>
+      <w:lvlText w:val="%4."/>
+      <w:lvlJc w:val="left"/>
+      <w:pPr>
+        <w:ind w:left="2880" w:hanging="360"/>
+      </w:pPr>
+    </w:lvl>
+    <w:lvl w:ilvl="4" w:tplc="04090019" w:tentative="1">
+      <w:start w:val="1"/>
+      <w:numFmt w:val="lowerLetter"/>
+      <w:lvlText w:val="%5."/>
+      <w:lvlJc w:val="left"/>
+      <w:pPr>
+        <w:ind w:left="3600" w:hanging="360"/>
+      </w:pPr>
+    </w:lvl>
+    <w:lvl w:ilvl="5" w:tplc="0409001B" w:tentative="1">
+      <w:start w:val="1"/>
+      <w:numFmt w:val="lowerRoman"/>
+      <w:lvlText w:val="%6."/>
+      <w:lvlJc w:val="right"/>
+      <w:pPr>
+        <w:ind w:left="4320" w:hanging="180"/>
+      </w:pPr>
+    </w:lvl>
+    <w:lvl w:ilvl="6" w:tplc="0409000F" w:tentative="1">
+      <w:start w:val="1"/>
+      <w:numFmt w:val="decimal"/>
+      <w:lvlText w:val="%7."/>
+      <w:lvlJc w:val="left"/>
+      <w:pPr>
+        <w:ind w:left="5040" w:hanging="360"/>
+      </w:pPr>
+    </w:lvl>
+    <w:lvl w:ilvl="7" w:tplc="04090019" w:tentative="1">
+      <w:start w:val="1"/>
+      <w:numFmt w:val="lowerLetter"/>
+      <w:lvlText w:val="%8."/>
+      <w:lvlJc w:val="left"/>
+      <w:pPr>
+        <w:ind w:left="5760" w:hanging="360"/>
+      </w:pPr>
+    </w:lvl>
+    <w:lvl w:ilvl="8" w:tplc="0409001B" w:tentative="1">
+      <w:start w:val="1"/>
+      <w:numFmt w:val="lowerRoman"/>
+      <w:lvlText w:val="%9."/>
+      <w:lvlJc w:val="right"/>
+      <w:pPr>
+        <w:ind w:left="6480" w:hanging="180"/>
+      </w:pPr>
+    </w:lvl>
+  </w:abstractNum>
+  <w:abstractNum w:abstractNumId="5" w15:restartNumberingAfterBreak="0">
+    <w:nsid w:val="71714E0F"/>
+    <w:multiLevelType w:val="hybridMultilevel"/>
+    <w:tmpl w:val="FAEE1DE4"/>
+    <w:lvl w:ilvl="0" w:tplc="FFFFFFFF">
+      <w:start w:val="1"/>
+      <w:numFmt w:val="decimal"/>
+      <w:lvlText w:val="%1."/>
+      <w:lvlJc w:val="left"/>
+      <w:pPr>
+        <w:ind w:left="630" w:hanging="360"/>
+      </w:pPr>
+      <w:rPr>
+        <w:rFonts w:hint="default"/>
+      </w:rPr>
+    </w:lvl>
+    <w:lvl w:ilvl="1" w:tplc="FFFFFFFF">
+      <w:start w:val="1"/>
+      <w:numFmt w:val="lowerLetter"/>
+      <w:lvlText w:val="%2."/>
+      <w:lvlJc w:val="left"/>
+      <w:pPr>
+        <w:ind w:left="1350" w:hanging="360"/>
+      </w:pPr>
+    </w:lvl>
+    <w:lvl w:ilvl="2" w:tplc="FFFFFFFF" w:tentative="1">
+      <w:start w:val="1"/>
+      <w:numFmt w:val="lowerRoman"/>
+      <w:lvlText w:val="%3."/>
+      <w:lvlJc w:val="right"/>
+      <w:pPr>
+        <w:ind w:left="2070" w:hanging="180"/>
+      </w:pPr>
+    </w:lvl>
+    <w:lvl w:ilvl="3" w:tplc="FFFFFFFF" w:tentative="1">
+      <w:start w:val="1"/>
+      <w:numFmt w:val="decimal"/>
+      <w:lvlText w:val="%4."/>
+      <w:lvlJc w:val="left"/>
+      <w:pPr>
+        <w:ind w:left="2790" w:hanging="360"/>
+      </w:pPr>
+    </w:lvl>
+    <w:lvl w:ilvl="4" w:tplc="FFFFFFFF" w:tentative="1">
+      <w:start w:val="1"/>
+      <w:numFmt w:val="lowerLetter"/>
+      <w:lvlText w:val="%5."/>
+      <w:lvlJc w:val="left"/>
+      <w:pPr>
+        <w:ind w:left="3510" w:hanging="360"/>
+      </w:pPr>
+    </w:lvl>
+    <w:lvl w:ilvl="5" w:tplc="FFFFFFFF" w:tentative="1">
+      <w:start w:val="1"/>
+      <w:numFmt w:val="lowerRoman"/>
+      <w:lvlText w:val="%6."/>
+      <w:lvlJc w:val="right"/>
+      <w:pPr>
+        <w:ind w:left="4230" w:hanging="180"/>
+      </w:pPr>
+    </w:lvl>
+    <w:lvl w:ilvl="6" w:tplc="FFFFFFFF" w:tentative="1">
+      <w:start w:val="1"/>
+      <w:numFmt w:val="decimal"/>
+      <w:lvlText w:val="%7."/>
+      <w:lvlJc w:val="left"/>
+      <w:pPr>
+        <w:ind w:left="4950" w:hanging="360"/>
+      </w:pPr>
+    </w:lvl>
+    <w:lvl w:ilvl="7" w:tplc="FFFFFFFF" w:tentative="1">
+      <w:start w:val="1"/>
+      <w:numFmt w:val="lowerLetter"/>
+      <w:lvlText w:val="%8."/>
+      <w:lvlJc w:val="left"/>
+      <w:pPr>
+        <w:ind w:left="5670" w:hanging="360"/>
+      </w:pPr>
+    </w:lvl>
+    <w:lvl w:ilvl="8" w:tplc="FFFFFFFF" w:tentative="1">
+      <w:start w:val="1"/>
+      <w:numFmt w:val="lowerRoman"/>
+      <w:lvlText w:val="%9."/>
+      <w:lvlJc w:val="right"/>
+      <w:pPr>
+        <w:ind w:left="6390" w:hanging="180"/>
+      </w:pPr>
+    </w:lvl>
+  </w:abstractNum>
+  <w:num w:numId="1" w16cid:durableId="1751997100">
+    <w:abstractNumId w:val="3"/>
+  </w:num>
+  <w:num w:numId="2" w16cid:durableId="937180540">
+    <w:abstractNumId w:val="2"/>
+  </w:num>
+  <w:num w:numId="3" w16cid:durableId="777026892">
+    <w:abstractNumId w:val="2"/>
+    <w:lvlOverride w:ilvl="0">
+      <w:startOverride w:val="1"/>
+    </w:lvlOverride>
+    <w:lvlOverride w:ilvl="1">
+      <w:startOverride w:val="1"/>
+    </w:lvlOverride>
+    <w:lvlOverride w:ilvl="2">
+      <w:startOverride w:val="1"/>
+    </w:lvlOverride>
+    <w:lvlOverride w:ilvl="3">
+      <w:startOverride w:val="1"/>
+    </w:lvlOverride>
+    <w:lvlOverride w:ilvl="4">
+      <w:startOverride w:val="1"/>
+    </w:lvlOverride>
+    <w:lvlOverride w:ilvl="5">
+      <w:startOverride w:val="1"/>
+    </w:lvlOverride>
+    <w:lvlOverride w:ilvl="6">
+      <w:startOverride w:val="1"/>
+    </w:lvlOverride>
+    <w:lvlOverride w:ilvl="7">
+      <w:startOverride w:val="1"/>
+    </w:lvlOverride>
+    <w:lvlOverride w:ilvl="8">
+      <w:startOverride w:val="1"/>
+    </w:lvlOverride>
+  </w:num>
+  <w:num w:numId="4" w16cid:durableId="991447269">
+    <w:abstractNumId w:val="3"/>
+    <w:lvlOverride w:ilvl="0">
+      <w:startOverride w:val="1"/>
+    </w:lvlOverride>
+    <w:lvlOverride w:ilvl="1">
+      <w:startOverride w:val="1"/>
+    </w:lvlOverride>
+    <w:lvlOverride w:ilvl="2">
+      <w:startOverride w:val="1"/>
+    </w:lvlOverride>
+    <w:lvlOverride w:ilvl="3">
+      <w:startOverride w:val="1"/>
+    </w:lvlOverride>
+    <w:lvlOverride w:ilvl="4">
+      <w:startOverride w:val="1"/>
+    </w:lvlOverride>
+    <w:lvlOverride w:ilvl="5">
+      <w:startOverride w:val="1"/>
+    </w:lvlOverride>
+    <w:lvlOverride w:ilvl="6">
+      <w:startOverride w:val="1"/>
+    </w:lvlOverride>
+    <w:lvlOverride w:ilvl="7">
+      <w:startOverride w:val="1"/>
+    </w:lvlOverride>
+    <w:lvlOverride w:ilvl="8">
+      <w:startOverride w:val="1"/>
+    </w:lvlOverride>
+  </w:num>
+  <w:num w:numId="5" w16cid:durableId="1511869060">
+    <w:abstractNumId w:val="5"/>
+  </w:num>
+  <w:num w:numId="6" w16cid:durableId="2092656337">
+    <w:abstractNumId w:val="0"/>
+  </w:num>
+  <w:num w:numId="7" w16cid:durableId="1903830047">
+    <w:abstractNumId w:val="4"/>
+  </w:num>
+  <w:num w:numId="8" w16cid:durableId="124663600">
     <w:abstractNumId w:val="1"/>
-  </w:num>
-  <w:num w:numId="2">
-    <w:abstractNumId w:val="0"/>
   </w:num>
 </w:numbering>
 </file>
 
 <file path=word/styles.xml><?xml version="1.0" encoding="utf-8"?>
-<w:styles xmlns:mc="http://schemas.openxmlformats.org/markup-compatibility/2006" xmlns:r="http://schemas.openxmlformats.org/officeDocument/2006/relationships" xmlns:w="http://schemas.openxmlformats.org/wordprocessingml/2006/main" xmlns:w14="http://schemas.microsoft.com/office/word/2010/wordml" xmlns:w15="http://schemas.microsoft.com/office/word/2012/wordml" xmlns:w16cid="http://schemas.microsoft.com/office/word/2016/wordml/cid" xmlns:w16se="http://schemas.microsoft.com/office/word/2015/wordml/symex" mc:Ignorable="w14 w15 w16se w16cid">
+<w:styles xmlns:mc="http://schemas.openxmlformats.org/markup-compatibility/2006" xmlns:r="http://schemas.openxmlformats.org/officeDocument/2006/relationships" xmlns:w="http://schemas.openxmlformats.org/wordprocessingml/2006/main" xmlns:w14="http://schemas.microsoft.com/office/word/2010/wordml" xmlns:w15="http://schemas.microsoft.com/office/word/2012/wordml" xmlns:w16cex="http://schemas.microsoft.com/office/word/2018/wordml/cex" xmlns:w16cid="http://schemas.microsoft.com/office/word/2016/wordml/cid" xmlns:w16="http://schemas.microsoft.com/office/word/2018/wordml" xmlns:w16sdtdh="http://schemas.microsoft.com/office/word/2020/wordml/sdtdatahash" xmlns:w16se="http://schemas.microsoft.com/office/word/2015/wordml/symex" mc:Ignorable="w14 w15 w16se w16cid w16 w16cex w16sdtdh">
   <w:docDefaults>
     <w:rPrDefault>
       <w:rPr>
@@ -850,7 +3114,7 @@
       </w:pPr>
     </w:pPrDefault>
   </w:docDefaults>
-  <w:latentStyles w:defLockedState="0" w:defUIPriority="99" w:defSemiHidden="0" w:defUnhideWhenUsed="0" w:defQFormat="0" w:count="375">
+  <w:latentStyles w:defLockedState="0" w:defUIPriority="99" w:defSemiHidden="0" w:defUnhideWhenUsed="0" w:defQFormat="0" w:count="376">
     <w:lsdException w:name="Normal" w:uiPriority="0" w:qFormat="1"/>
     <w:lsdException w:name="heading 1" w:uiPriority="9" w:qFormat="1"/>
     <w:lsdException w:name="heading 2" w:semiHidden="1" w:uiPriority="9" w:unhideWhenUsed="1" w:qFormat="1"/>
@@ -956,7 +3220,6 @@
     <w:lsdException w:name="HTML Sample" w:semiHidden="1" w:unhideWhenUsed="1"/>
     <w:lsdException w:name="HTML Typewriter" w:semiHidden="1" w:unhideWhenUsed="1"/>
     <w:lsdException w:name="HTML Variable" w:semiHidden="1" w:unhideWhenUsed="1"/>
-    <w:lsdException w:name="Normal Table" w:semiHidden="1" w:unhideWhenUsed="1"/>
     <w:lsdException w:name="annotation subject" w:semiHidden="1" w:unhideWhenUsed="1"/>
     <w:lsdException w:name="No List" w:semiHidden="1" w:unhideWhenUsed="1"/>
     <w:lsdException w:name="Outline List 1" w:semiHidden="1" w:unhideWhenUsed="1"/>
@@ -1003,10 +3266,8 @@
     <w:lsdException w:name="Table Subtle 2" w:semiHidden="1" w:unhideWhenUsed="1"/>
     <w:lsdException w:name="Table Web 1" w:semiHidden="1" w:unhideWhenUsed="1"/>
     <w:lsdException w:name="Table Web 2" w:semiHidden="1" w:unhideWhenUsed="1"/>
-    <w:lsdException w:name="Table Web 3" w:semiHidden="1" w:unhideWhenUsed="1"/>
     <w:lsdException w:name="Balloon Text" w:semiHidden="1" w:unhideWhenUsed="1"/>
     <w:lsdException w:name="Table Grid" w:uiPriority="39"/>
-    <w:lsdException w:name="Table Theme" w:semiHidden="1" w:unhideWhenUsed="1"/>
     <w:lsdException w:name="Placeholder Text" w:semiHidden="1"/>
     <w:lsdException w:name="No Spacing" w:uiPriority="1" w:qFormat="1"/>
     <w:lsdException w:name="Light Shading" w:uiPriority="60"/>
@@ -1226,6 +3487,7 @@
     <w:lsdException w:name="Smart Hyperlink" w:semiHidden="1" w:unhideWhenUsed="1"/>
     <w:lsdException w:name="Hashtag" w:semiHidden="1" w:unhideWhenUsed="1"/>
     <w:lsdException w:name="Unresolved Mention" w:semiHidden="1" w:unhideWhenUsed="1"/>
+    <w:lsdException w:name="Smart Link" w:semiHidden="1" w:unhideWhenUsed="1"/>
   </w:latentStyles>
   <w:style w:type="paragraph" w:default="1" w:styleId="Normal">
     <w:name w:val="Normal"/>
@@ -1250,6 +3512,29 @@
       <w:b/>
       <w:sz w:val="26"/>
       <w:szCs w:val="26"/>
+    </w:rPr>
+  </w:style>
+  <w:style w:type="paragraph" w:styleId="Heading3">
+    <w:name w:val="heading 3"/>
+    <w:basedOn w:val="Normal"/>
+    <w:next w:val="Normal"/>
+    <w:link w:val="Heading3Char"/>
+    <w:uiPriority w:val="9"/>
+    <w:semiHidden/>
+    <w:unhideWhenUsed/>
+    <w:qFormat/>
+    <w:rsid w:val="00DC3227"/>
+    <w:pPr>
+      <w:keepNext/>
+      <w:keepLines/>
+      <w:spacing w:before="40" w:after="0"/>
+      <w:outlineLvl w:val="2"/>
+    </w:pPr>
+    <w:rPr>
+      <w:rFonts w:asciiTheme="majorHAnsi" w:eastAsiaTheme="majorEastAsia" w:hAnsiTheme="majorHAnsi" w:cstheme="majorBidi"/>
+      <w:color w:val="243F60" w:themeColor="accent1" w:themeShade="7F"/>
+      <w:sz w:val="24"/>
+      <w:szCs w:val="24"/>
     </w:rPr>
   </w:style>
   <w:style w:type="character" w:default="1" w:styleId="DefaultParagraphFont">
@@ -1436,6 +3721,43 @@
     <w:rsid w:val="00EB01E1"/>
     <w:rPr>
       <w:rFonts w:ascii="Arial" w:hAnsi="Arial"/>
+    </w:rPr>
+  </w:style>
+  <w:style w:type="character" w:customStyle="1" w:styleId="Heading3Char">
+    <w:name w:val="Heading 3 Char"/>
+    <w:basedOn w:val="DefaultParagraphFont"/>
+    <w:link w:val="Heading3"/>
+    <w:uiPriority w:val="9"/>
+    <w:semiHidden/>
+    <w:rsid w:val="00DC3227"/>
+    <w:rPr>
+      <w:rFonts w:asciiTheme="majorHAnsi" w:eastAsiaTheme="majorEastAsia" w:hAnsiTheme="majorHAnsi" w:cstheme="majorBidi"/>
+      <w:color w:val="243F60" w:themeColor="accent1" w:themeShade="7F"/>
+      <w:sz w:val="24"/>
+      <w:szCs w:val="24"/>
+    </w:rPr>
+  </w:style>
+  <w:style w:type="character" w:styleId="Hyperlink">
+    <w:name w:val="Hyperlink"/>
+    <w:basedOn w:val="DefaultParagraphFont"/>
+    <w:uiPriority w:val="99"/>
+    <w:unhideWhenUsed/>
+    <w:rsid w:val="001D4956"/>
+    <w:rPr>
+      <w:color w:val="0000FF" w:themeColor="hyperlink"/>
+      <w:u w:val="single"/>
+    </w:rPr>
+  </w:style>
+  <w:style w:type="character" w:styleId="UnresolvedMention">
+    <w:name w:val="Unresolved Mention"/>
+    <w:basedOn w:val="DefaultParagraphFont"/>
+    <w:uiPriority w:val="99"/>
+    <w:semiHidden/>
+    <w:unhideWhenUsed/>
+    <w:rsid w:val="001D4956"/>
+    <w:rPr>
+      <w:color w:val="605E5C"/>
+      <w:shd w:val="clear" w:color="auto" w:fill="E1DFDD"/>
     </w:rPr>
   </w:style>
 </w:styles>

</xml_diff>